<commit_message>
requirements traceability (da finire)
</commit_message>
<xml_diff>
--- a/2. DD/PowerEnJoy - DD.docx
+++ b/2. DD/PowerEnJoy - DD.docx
@@ -3229,15 +3229,7 @@
         <w:rPr>
           <w:lang w:val="en-GB"/>
         </w:rPr>
-        <w:t>s and their interac</w:t>
-      </w:r>
-      <w:bookmarkStart w:id="8" w:name="_GoBack"/>
-      <w:bookmarkEnd w:id="8"/>
-      <w:r>
-        <w:rPr>
-          <w:lang w:val="en-GB"/>
-        </w:rPr>
-        <w:t>tion</w:t>
+        <w:t>s and their interaction</w:t>
       </w:r>
       <w:bookmarkEnd w:id="7"/>
     </w:p>
@@ -3404,7 +3396,7 @@
           <w:lang w:val="en-GB"/>
         </w:rPr>
       </w:pPr>
-      <w:bookmarkStart w:id="9" w:name="_Toc468627864"/>
+      <w:bookmarkStart w:id="8" w:name="_Toc468627864"/>
       <w:r>
         <w:rPr>
           <w:lang w:val="en-GB"/>
@@ -3426,7 +3418,7 @@
         <w:lastRenderedPageBreak/>
         <w:t>2.3. Component view for server</w:t>
       </w:r>
-      <w:bookmarkEnd w:id="9"/>
+      <w:bookmarkEnd w:id="8"/>
     </w:p>
     <w:p>
       <w:pPr>
@@ -3646,7 +3638,7 @@
       </w:r>
     </w:p>
     <w:p>
-      <w:bookmarkStart w:id="10" w:name="_Toc468627865"/>
+      <w:bookmarkStart w:id="9" w:name="_Toc468627865"/>
     </w:p>
     <w:p>
       <w:pPr>
@@ -3867,7 +3859,7 @@
         <w:lastRenderedPageBreak/>
         <w:t>2.4. Database structure</w:t>
       </w:r>
-      <w:bookmarkEnd w:id="10"/>
+      <w:bookmarkEnd w:id="9"/>
     </w:p>
     <w:p>
       <w:pPr>
@@ -3925,7 +3917,7 @@
           <w:lang w:val="en-GB"/>
         </w:rPr>
       </w:pPr>
-      <w:bookmarkStart w:id="11" w:name="_Toc468627866"/>
+      <w:bookmarkStart w:id="10" w:name="_Toc468627866"/>
       <w:r>
         <w:rPr>
           <w:lang w:val="en-GB"/>
@@ -3939,7 +3931,7 @@
         </w:rPr>
         <w:t>. Deployment view</w:t>
       </w:r>
-      <w:bookmarkEnd w:id="11"/>
+      <w:bookmarkEnd w:id="10"/>
     </w:p>
     <w:p>
       <w:pPr>
@@ -4062,7 +4054,7 @@
           <w:lang w:val="en-GB"/>
         </w:rPr>
       </w:pPr>
-      <w:bookmarkStart w:id="12" w:name="_Toc468627867"/>
+      <w:bookmarkStart w:id="11" w:name="_Toc468627867"/>
       <w:r>
         <w:rPr>
           <w:lang w:val="en-GB"/>
@@ -4076,23 +4068,23 @@
         </w:rPr>
         <w:t>. Runtime view</w:t>
       </w:r>
+      <w:bookmarkEnd w:id="11"/>
+    </w:p>
+    <w:p>
+      <w:pPr>
+        <w:pStyle w:val="Titolo3"/>
+        <w:rPr>
+          <w:lang w:val="en-GB"/>
+        </w:rPr>
+      </w:pPr>
+      <w:bookmarkStart w:id="12" w:name="_Toc468627868"/>
+      <w:r>
+        <w:rPr>
+          <w:lang w:val="en-GB"/>
+        </w:rPr>
+        <w:t>2.6.1. See available cars</w:t>
+      </w:r>
       <w:bookmarkEnd w:id="12"/>
-    </w:p>
-    <w:p>
-      <w:pPr>
-        <w:pStyle w:val="Titolo3"/>
-        <w:rPr>
-          <w:lang w:val="en-GB"/>
-        </w:rPr>
-      </w:pPr>
-      <w:bookmarkStart w:id="13" w:name="_Toc468627868"/>
-      <w:r>
-        <w:rPr>
-          <w:lang w:val="en-GB"/>
-        </w:rPr>
-        <w:t>2.6.1. See available cars</w:t>
-      </w:r>
-      <w:bookmarkEnd w:id="13"/>
     </w:p>
     <w:p>
       <w:pPr>
@@ -4219,7 +4211,7 @@
           <w:lang w:val="en-GB"/>
         </w:rPr>
       </w:pPr>
-      <w:bookmarkStart w:id="14" w:name="_Toc468627869"/>
+      <w:bookmarkStart w:id="13" w:name="_Toc468627869"/>
       <w:r>
         <w:rPr>
           <w:lang w:val="en-GB"/>
@@ -4227,7 +4219,7 @@
         <w:lastRenderedPageBreak/>
         <w:t>2.6.2. Make a reservation</w:t>
       </w:r>
-      <w:bookmarkEnd w:id="14"/>
+      <w:bookmarkEnd w:id="13"/>
     </w:p>
     <w:p>
       <w:pPr>
@@ -4299,7 +4291,7 @@
           <w:lang w:val="en-GB"/>
         </w:rPr>
       </w:pPr>
-      <w:bookmarkStart w:id="15" w:name="_Toc468627870"/>
+      <w:bookmarkStart w:id="14" w:name="_Toc468627870"/>
       <w:r>
         <w:rPr>
           <w:noProof/>
@@ -4324,7 +4316,7 @@
         </w:rPr>
         <w:t>. Start a ride</w:t>
       </w:r>
-      <w:bookmarkEnd w:id="15"/>
+      <w:bookmarkEnd w:id="14"/>
     </w:p>
     <w:p>
       <w:pPr>
@@ -4385,7 +4377,7 @@
           <w:lang w:val="en-GB"/>
         </w:rPr>
       </w:pPr>
-      <w:bookmarkStart w:id="16" w:name="_Toc468627871"/>
+      <w:bookmarkStart w:id="15" w:name="_Toc468627871"/>
       <w:r>
         <w:rPr>
           <w:lang w:val="en-GB"/>
@@ -4399,7 +4391,7 @@
         </w:rPr>
         <w:t>ide</w:t>
       </w:r>
-      <w:bookmarkEnd w:id="16"/>
+      <w:bookmarkEnd w:id="15"/>
     </w:p>
     <w:p>
       <w:pPr>
@@ -4449,7 +4441,7 @@
           <w:lang w:val="en-GB"/>
         </w:rPr>
       </w:pPr>
-      <w:bookmarkStart w:id="17" w:name="_Toc468627872"/>
+      <w:bookmarkStart w:id="16" w:name="_Toc468627872"/>
       <w:r>
         <w:rPr>
           <w:lang w:val="en-GB"/>
@@ -4463,7 +4455,7 @@
         </w:rPr>
         <w:t>. Component interfaces</w:t>
       </w:r>
-      <w:bookmarkEnd w:id="17"/>
+      <w:bookmarkEnd w:id="16"/>
     </w:p>
     <w:p>
       <w:pPr>
@@ -4530,7 +4522,7 @@
           <w:lang w:val="en-GB"/>
         </w:rPr>
       </w:pPr>
-      <w:bookmarkStart w:id="18" w:name="_Toc468627873"/>
+      <w:bookmarkStart w:id="17" w:name="_Toc468627873"/>
       <w:r>
         <w:rPr>
           <w:lang w:val="en-GB"/>
@@ -4561,7 +4553,7 @@
         </w:rPr>
         <w:t xml:space="preserve"> and design decisions</w:t>
       </w:r>
-      <w:bookmarkEnd w:id="18"/>
+      <w:bookmarkEnd w:id="17"/>
     </w:p>
     <w:p>
       <w:pPr>
@@ -4621,13 +4613,7 @@
         <w:rPr>
           <w:lang w:val="en-GB"/>
         </w:rPr>
-        <w:t>.</w:t>
-      </w:r>
-      <w:r>
-        <w:rPr>
-          <w:lang w:val="en-GB"/>
-        </w:rPr>
-        <w:t xml:space="preserve"> This approach has been chosen for </w:t>
+        <w:t xml:space="preserve">. This approach has been chosen for </w:t>
       </w:r>
       <w:r>
         <w:rPr>
@@ -4639,13 +4625,7 @@
         <w:rPr>
           <w:lang w:val="en-GB"/>
         </w:rPr>
-        <w:t>ferent</w:t>
-      </w:r>
-      <w:r>
-        <w:rPr>
-          <w:lang w:val="en-GB"/>
-        </w:rPr>
-        <w:t xml:space="preserve"> reasons:</w:t>
+        <w:t>ferent reasons:</w:t>
       </w:r>
     </w:p>
     <w:p>
@@ -4693,13 +4673,7 @@
         <w:rPr>
           <w:lang w:val="en-GB"/>
         </w:rPr>
-        <w:t xml:space="preserve">Having one unique server application improves the </w:t>
-      </w:r>
-      <w:r>
-        <w:rPr>
-          <w:lang w:val="en-GB"/>
-        </w:rPr>
-        <w:t>m</w:t>
+        <w:t>Having one unique server application improves the m</w:t>
       </w:r>
       <w:r>
         <w:rPr>
@@ -4729,19 +4703,7 @@
         <w:rPr>
           <w:lang w:val="en-GB"/>
         </w:rPr>
-        <w:t xml:space="preserve">he application is </w:t>
-      </w:r>
-      <w:r>
-        <w:rPr>
-          <w:lang w:val="en-GB"/>
-        </w:rPr>
-        <w:t>independent</w:t>
-      </w:r>
-      <w:r>
-        <w:rPr>
-          <w:lang w:val="en-GB"/>
-        </w:rPr>
-        <w:t xml:space="preserve"> from th</w:t>
+        <w:t>he application is independent from th</w:t>
       </w:r>
       <w:r>
         <w:rPr>
@@ -4864,13 +4826,7 @@
         <w:rPr>
           <w:lang w:val="en-GB"/>
         </w:rPr>
-        <w:t>ogi</w:t>
-      </w:r>
-      <w:r>
-        <w:rPr>
-          <w:lang w:val="en-GB"/>
-        </w:rPr>
-        <w:t>c (</w:t>
+        <w:t>ogic (</w:t>
       </w:r>
       <w:r>
         <w:rPr>
@@ -4906,25 +4862,7 @@
         <w:rPr>
           <w:lang w:val="en-GB"/>
         </w:rPr>
-        <w:t>lient (</w:t>
-      </w:r>
-      <w:r>
-        <w:rPr>
-          <w:lang w:val="en-GB"/>
-        </w:rPr>
-        <w:t>a s</w:t>
-      </w:r>
-      <w:r>
-        <w:rPr>
-          <w:lang w:val="en-GB"/>
-        </w:rPr>
-        <w:t>imple and easy interface to BLL</w:t>
-      </w:r>
-      <w:r>
-        <w:rPr>
-          <w:lang w:val="en-GB"/>
-        </w:rPr>
-        <w:t>)</w:t>
+        <w:t>lient (a simple and easy interface to BLL)</w:t>
       </w:r>
     </w:p>
     <w:p>
@@ -5008,13 +4946,29 @@
           <w:lang w:val="en-GB"/>
         </w:rPr>
       </w:pPr>
-      <w:bookmarkStart w:id="19" w:name="_Toc468627874"/>
+      <w:bookmarkStart w:id="18" w:name="_Toc468627874"/>
       <w:r>
         <w:rPr>
           <w:lang w:val="en-GB"/>
         </w:rPr>
         <w:t>3. Algorithm design</w:t>
       </w:r>
+      <w:bookmarkEnd w:id="18"/>
+    </w:p>
+    <w:p>
+      <w:pPr>
+        <w:pStyle w:val="Titolo1"/>
+        <w:rPr>
+          <w:lang w:val="en-GB"/>
+        </w:rPr>
+      </w:pPr>
+      <w:bookmarkStart w:id="19" w:name="_Toc468627875"/>
+      <w:r>
+        <w:rPr>
+          <w:lang w:val="en-GB"/>
+        </w:rPr>
+        <w:t>4. User interface design</w:t>
+      </w:r>
       <w:bookmarkEnd w:id="19"/>
     </w:p>
     <w:p>
@@ -5024,39 +4978,1240 @@
           <w:lang w:val="en-GB"/>
         </w:rPr>
       </w:pPr>
-      <w:bookmarkStart w:id="20" w:name="_Toc468627875"/>
-      <w:r>
-        <w:rPr>
-          <w:lang w:val="en-GB"/>
-        </w:rPr>
-        <w:t>4. User interface design</w:t>
+      <w:bookmarkStart w:id="20" w:name="_Toc468627876"/>
+      <w:r>
+        <w:rPr>
+          <w:lang w:val="en-GB"/>
+        </w:rPr>
+        <w:t>5. Requirements traceability</w:t>
       </w:r>
       <w:bookmarkEnd w:id="20"/>
     </w:p>
     <w:p>
       <w:pPr>
+        <w:rPr>
+          <w:lang w:val="en-GB"/>
+        </w:rPr>
+      </w:pPr>
+      <w:r>
+        <w:rPr>
+          <w:lang w:val="en-GB"/>
+        </w:rPr>
+        <w:t>The design of this project was made aiming to fulﬁll optimally the requirements and goals speciﬁed in the RASD. The reader can ﬁnd here under the list of these requirements and goals and the designed component of the application which will assure its fulﬁllment.</w:t>
+      </w:r>
+    </w:p>
+    <w:p>
+      <w:pPr>
+        <w:pStyle w:val="Paragrafoelenco"/>
+        <w:numPr>
+          <w:ilvl w:val="0"/>
+          <w:numId w:val="25"/>
+        </w:numPr>
+        <w:spacing w:after="120" w:line="240" w:lineRule="auto"/>
+        <w:rPr>
+          <w:rFonts w:eastAsiaTheme="minorEastAsia" w:cstheme="minorHAnsi"/>
+          <w:lang w:val="en-GB"/>
+        </w:rPr>
+      </w:pPr>
+      <w:r>
+        <w:rPr>
+          <w:rFonts w:eastAsiaTheme="minorEastAsia" w:cstheme="minorHAnsi"/>
+          <w:lang w:val="en-GB"/>
+        </w:rPr>
+        <w:t>Allow guests to sign up.</w:t>
+      </w:r>
+    </w:p>
+    <w:p>
+      <w:pPr>
+        <w:pStyle w:val="Paragrafoelenco"/>
+        <w:numPr>
+          <w:ilvl w:val="1"/>
+          <w:numId w:val="25"/>
+        </w:numPr>
+        <w:spacing w:after="120" w:line="240" w:lineRule="auto"/>
+        <w:rPr>
+          <w:rFonts w:eastAsiaTheme="minorEastAsia" w:cstheme="minorHAnsi"/>
+          <w:lang w:val="en-GB"/>
+        </w:rPr>
+      </w:pPr>
+      <w:r>
+        <w:rPr>
+          <w:rFonts w:eastAsiaTheme="minorEastAsia" w:cstheme="minorHAnsi"/>
+          <w:lang w:val="en-GB"/>
+        </w:rPr>
+        <w:t xml:space="preserve">The </w:t>
+      </w:r>
+      <w:r>
+        <w:rPr>
+          <w:rFonts w:eastAsiaTheme="minorEastAsia" w:cstheme="minorHAnsi"/>
+          <w:lang w:val="en-GB"/>
+        </w:rPr>
+        <w:t>LoginController</w:t>
+      </w:r>
+    </w:p>
+    <w:p>
+      <w:pPr>
+        <w:pStyle w:val="Paragrafoelenco"/>
+        <w:numPr>
+          <w:ilvl w:val="1"/>
+          <w:numId w:val="25"/>
+        </w:numPr>
+        <w:spacing w:after="120" w:line="240" w:lineRule="auto"/>
+        <w:rPr>
+          <w:rFonts w:eastAsiaTheme="minorEastAsia" w:cstheme="minorHAnsi"/>
+          <w:lang w:val="en-GB"/>
+        </w:rPr>
+      </w:pPr>
+      <w:r>
+        <w:rPr>
+          <w:rFonts w:eastAsiaTheme="minorEastAsia" w:cstheme="minorHAnsi"/>
+          <w:lang w:val="en-GB"/>
+        </w:rPr>
+        <w:t>The ViewForClient and the client app</w:t>
+      </w:r>
+    </w:p>
+    <w:p>
+      <w:pPr>
+        <w:pStyle w:val="Paragrafoelenco"/>
+        <w:numPr>
+          <w:ilvl w:val="0"/>
+          <w:numId w:val="25"/>
+        </w:numPr>
+        <w:spacing w:after="120" w:line="240" w:lineRule="auto"/>
+        <w:rPr>
+          <w:rFonts w:eastAsiaTheme="minorEastAsia" w:cstheme="minorHAnsi"/>
+          <w:lang w:val="en-GB"/>
+        </w:rPr>
+      </w:pPr>
+      <w:r>
+        <w:rPr>
+          <w:rFonts w:eastAsiaTheme="minorEastAsia" w:cstheme="minorHAnsi"/>
+          <w:lang w:val="en-GB"/>
+        </w:rPr>
+        <w:t>Allow users to sign in.</w:t>
+      </w:r>
+    </w:p>
+    <w:p>
+      <w:pPr>
+        <w:pStyle w:val="Paragrafoelenco"/>
+        <w:numPr>
+          <w:ilvl w:val="1"/>
+          <w:numId w:val="25"/>
+        </w:numPr>
+        <w:spacing w:after="120" w:line="240" w:lineRule="auto"/>
+        <w:rPr>
+          <w:rFonts w:eastAsiaTheme="minorEastAsia" w:cstheme="minorHAnsi"/>
+          <w:lang w:val="en-GB"/>
+        </w:rPr>
+      </w:pPr>
+      <w:r>
+        <w:rPr>
+          <w:rFonts w:eastAsiaTheme="minorEastAsia" w:cstheme="minorHAnsi"/>
+          <w:lang w:val="en-GB"/>
+        </w:rPr>
+        <w:t>The SignUpContr</w:t>
+      </w:r>
+      <w:bookmarkStart w:id="21" w:name="_GoBack"/>
+      <w:bookmarkEnd w:id="21"/>
+      <w:r>
+        <w:rPr>
+          <w:rFonts w:eastAsiaTheme="minorEastAsia" w:cstheme="minorHAnsi"/>
+          <w:lang w:val="en-GB"/>
+        </w:rPr>
+        <w:t>oller</w:t>
+      </w:r>
+    </w:p>
+    <w:p>
+      <w:pPr>
+        <w:pStyle w:val="Paragrafoelenco"/>
+        <w:numPr>
+          <w:ilvl w:val="1"/>
+          <w:numId w:val="25"/>
+        </w:numPr>
+        <w:spacing w:after="120" w:line="240" w:lineRule="auto"/>
+        <w:rPr>
+          <w:rFonts w:eastAsiaTheme="minorEastAsia" w:cstheme="minorHAnsi"/>
+          <w:lang w:val="en-GB"/>
+        </w:rPr>
+      </w:pPr>
+      <w:r>
+        <w:rPr>
+          <w:rFonts w:eastAsiaTheme="minorEastAsia" w:cstheme="minorHAnsi"/>
+          <w:lang w:val="en-GB"/>
+        </w:rPr>
+        <w:t>The ViewForClient and the client app</w:t>
+      </w:r>
+    </w:p>
+    <w:p>
+      <w:pPr>
+        <w:pStyle w:val="Paragrafoelenco"/>
+        <w:numPr>
+          <w:ilvl w:val="0"/>
+          <w:numId w:val="25"/>
+        </w:numPr>
+        <w:spacing w:after="120" w:line="240" w:lineRule="auto"/>
+        <w:rPr>
+          <w:rFonts w:eastAsiaTheme="minorEastAsia" w:cstheme="minorHAnsi"/>
+          <w:lang w:val="en-GB"/>
+        </w:rPr>
+      </w:pPr>
+      <w:r>
+        <w:rPr>
+          <w:rFonts w:eastAsiaTheme="minorEastAsia" w:cstheme="minorHAnsi"/>
+          <w:lang w:val="en-GB"/>
+        </w:rPr>
+        <w:t>Allow users to see the available cars (and their battery level) near them or near to a given address.</w:t>
+      </w:r>
+    </w:p>
+    <w:p>
+      <w:pPr>
+        <w:pStyle w:val="Paragrafoelenco"/>
+        <w:numPr>
+          <w:ilvl w:val="1"/>
+          <w:numId w:val="25"/>
+        </w:numPr>
+        <w:spacing w:after="120" w:line="240" w:lineRule="auto"/>
+        <w:rPr>
+          <w:rFonts w:eastAsiaTheme="minorEastAsia" w:cstheme="minorHAnsi"/>
+          <w:lang w:val="en-GB"/>
+        </w:rPr>
+      </w:pPr>
+      <w:r>
+        <w:rPr>
+          <w:rFonts w:eastAsiaTheme="minorEastAsia" w:cstheme="minorHAnsi"/>
+          <w:lang w:val="en-GB"/>
+        </w:rPr>
+        <w:t>The CarController</w:t>
+      </w:r>
+    </w:p>
+    <w:p>
+      <w:pPr>
+        <w:pStyle w:val="Paragrafoelenco"/>
+        <w:numPr>
+          <w:ilvl w:val="1"/>
+          <w:numId w:val="25"/>
+        </w:numPr>
+        <w:spacing w:after="120" w:line="240" w:lineRule="auto"/>
+        <w:rPr>
+          <w:rFonts w:eastAsiaTheme="minorEastAsia" w:cstheme="minorHAnsi"/>
+          <w:lang w:val="en-GB"/>
+        </w:rPr>
+      </w:pPr>
+      <w:r>
+        <w:rPr>
+          <w:rFonts w:eastAsiaTheme="minorEastAsia" w:cstheme="minorHAnsi"/>
+          <w:lang w:val="en-GB"/>
+        </w:rPr>
+        <w:t>The ViewForClient and the client app</w:t>
+      </w:r>
+    </w:p>
+    <w:p>
+      <w:pPr>
+        <w:pStyle w:val="Paragrafoelenco"/>
+        <w:numPr>
+          <w:ilvl w:val="0"/>
+          <w:numId w:val="25"/>
+        </w:numPr>
+        <w:spacing w:after="120"/>
+        <w:rPr>
+          <w:rFonts w:eastAsiaTheme="minorEastAsia" w:cstheme="minorHAnsi"/>
+          <w:lang w:val="en-GB"/>
+        </w:rPr>
+      </w:pPr>
+      <w:r>
+        <w:rPr>
+          <w:rFonts w:eastAsiaTheme="minorEastAsia" w:cstheme="minorHAnsi"/>
+          <w:lang w:val="en-GB"/>
+        </w:rPr>
+        <w:t>Allow users to reserve an available car for up to one hour and to know if their reservation went successfully and eventually fine them if the hour expires.</w:t>
+      </w:r>
+    </w:p>
+    <w:p>
+      <w:pPr>
+        <w:pStyle w:val="Paragrafoelenco"/>
+        <w:numPr>
+          <w:ilvl w:val="1"/>
+          <w:numId w:val="25"/>
+        </w:numPr>
+        <w:spacing w:after="120" w:line="240" w:lineRule="auto"/>
+        <w:rPr>
+          <w:rFonts w:eastAsiaTheme="minorEastAsia" w:cstheme="minorHAnsi"/>
+          <w:lang w:val="en-GB"/>
+        </w:rPr>
+      </w:pPr>
+      <w:r>
+        <w:rPr>
+          <w:rFonts w:eastAsiaTheme="minorEastAsia" w:cstheme="minorHAnsi"/>
+          <w:lang w:val="en-GB"/>
+        </w:rPr>
+        <w:t>The CarController</w:t>
+      </w:r>
+    </w:p>
+    <w:p>
+      <w:pPr>
+        <w:pStyle w:val="Paragrafoelenco"/>
+        <w:numPr>
+          <w:ilvl w:val="1"/>
+          <w:numId w:val="25"/>
+        </w:numPr>
+        <w:spacing w:after="120" w:line="240" w:lineRule="auto"/>
+        <w:rPr>
+          <w:rFonts w:eastAsiaTheme="minorEastAsia" w:cstheme="minorHAnsi"/>
+          <w:lang w:val="en-GB"/>
+        </w:rPr>
+      </w:pPr>
+      <w:r>
+        <w:rPr>
+          <w:rFonts w:eastAsiaTheme="minorEastAsia" w:cstheme="minorHAnsi"/>
+          <w:lang w:val="en-GB"/>
+        </w:rPr>
+        <w:t>The ViewForClient and the client app</w:t>
+      </w:r>
+    </w:p>
+    <w:p>
+      <w:pPr>
+        <w:pStyle w:val="Paragrafoelenco"/>
+        <w:numPr>
+          <w:ilvl w:val="0"/>
+          <w:numId w:val="25"/>
+        </w:numPr>
+        <w:spacing w:after="120"/>
+        <w:rPr>
+          <w:rFonts w:eastAsiaTheme="minorEastAsia" w:cstheme="minorHAnsi"/>
+          <w:lang w:val="en-GB"/>
+        </w:rPr>
+      </w:pPr>
+      <w:r>
+        <w:rPr>
+          <w:rFonts w:eastAsiaTheme="minorEastAsia" w:cstheme="minorHAnsi"/>
+          <w:lang w:val="en-GB"/>
+        </w:rPr>
+        <w:t>Allow users to unlock and have access to a car if and only if they are close to that car and the car is reserved by them.</w:t>
+      </w:r>
+    </w:p>
+    <w:p>
+      <w:pPr>
+        <w:pStyle w:val="Paragrafoelenco"/>
+        <w:numPr>
+          <w:ilvl w:val="1"/>
+          <w:numId w:val="25"/>
+        </w:numPr>
+        <w:spacing w:after="120" w:line="240" w:lineRule="auto"/>
+        <w:rPr>
+          <w:rFonts w:eastAsiaTheme="minorEastAsia" w:cstheme="minorHAnsi"/>
+          <w:lang w:val="en-GB"/>
+        </w:rPr>
+      </w:pPr>
+      <w:r>
+        <w:rPr>
+          <w:rFonts w:eastAsiaTheme="minorEastAsia" w:cstheme="minorHAnsi"/>
+          <w:lang w:val="en-GB"/>
+        </w:rPr>
+        <w:t>The CarController</w:t>
+      </w:r>
+    </w:p>
+    <w:p>
+      <w:pPr>
+        <w:pStyle w:val="Paragrafoelenco"/>
+        <w:numPr>
+          <w:ilvl w:val="1"/>
+          <w:numId w:val="25"/>
+        </w:numPr>
+        <w:spacing w:after="120" w:line="240" w:lineRule="auto"/>
+        <w:rPr>
+          <w:rFonts w:eastAsiaTheme="minorEastAsia" w:cstheme="minorHAnsi"/>
+          <w:lang w:val="en-GB"/>
+        </w:rPr>
+      </w:pPr>
+      <w:r>
+        <w:rPr>
+          <w:rFonts w:eastAsiaTheme="minorEastAsia" w:cstheme="minorHAnsi"/>
+          <w:lang w:val="en-GB"/>
+        </w:rPr>
+        <w:t>The ReservationController</w:t>
+      </w:r>
+    </w:p>
+    <w:p>
+      <w:pPr>
+        <w:pStyle w:val="Paragrafoelenco"/>
+        <w:numPr>
+          <w:ilvl w:val="1"/>
+          <w:numId w:val="25"/>
+        </w:numPr>
+        <w:spacing w:after="120" w:line="240" w:lineRule="auto"/>
+        <w:rPr>
+          <w:rFonts w:eastAsiaTheme="minorEastAsia" w:cstheme="minorHAnsi"/>
+          <w:lang w:val="en-GB"/>
+        </w:rPr>
+      </w:pPr>
+      <w:r>
+        <w:rPr>
+          <w:rFonts w:eastAsiaTheme="minorEastAsia" w:cstheme="minorHAnsi"/>
+          <w:lang w:val="en-GB"/>
+        </w:rPr>
+        <w:t>The ViewForClient and the client app</w:t>
+      </w:r>
+    </w:p>
+    <w:p>
+      <w:pPr>
+        <w:pStyle w:val="Paragrafoelenco"/>
+        <w:numPr>
+          <w:ilvl w:val="0"/>
+          <w:numId w:val="25"/>
+        </w:numPr>
+        <w:spacing w:after="120" w:line="240" w:lineRule="auto"/>
+        <w:rPr>
+          <w:rFonts w:eastAsiaTheme="minorEastAsia" w:cstheme="minorHAnsi"/>
+          <w:lang w:val="en-GB"/>
+        </w:rPr>
+      </w:pPr>
+      <w:r>
+        <w:rPr>
+          <w:rFonts w:eastAsiaTheme="minorEastAsia" w:cstheme="minorHAnsi"/>
+          <w:lang w:val="en-GB"/>
+        </w:rPr>
+        <w:t>Allow users to end a ride if and only if the car is in a safe area or the car has run totally out of battery or an accident happens.</w:t>
+      </w:r>
+    </w:p>
+    <w:p>
+      <w:pPr>
+        <w:pStyle w:val="Paragrafoelenco"/>
+        <w:numPr>
+          <w:ilvl w:val="1"/>
+          <w:numId w:val="25"/>
+        </w:numPr>
+        <w:spacing w:after="120" w:line="240" w:lineRule="auto"/>
+        <w:rPr>
+          <w:rFonts w:eastAsiaTheme="minorEastAsia" w:cstheme="minorHAnsi"/>
+          <w:lang w:val="en-GB"/>
+        </w:rPr>
+      </w:pPr>
+      <w:r>
+        <w:rPr>
+          <w:rFonts w:eastAsiaTheme="minorEastAsia" w:cstheme="minorHAnsi"/>
+          <w:lang w:val="en-GB"/>
+        </w:rPr>
+        <w:t>The RideController</w:t>
+      </w:r>
+    </w:p>
+    <w:p>
+      <w:pPr>
+        <w:pStyle w:val="Paragrafoelenco"/>
+        <w:numPr>
+          <w:ilvl w:val="1"/>
+          <w:numId w:val="25"/>
+        </w:numPr>
+        <w:spacing w:after="120" w:line="240" w:lineRule="auto"/>
+        <w:rPr>
+          <w:rFonts w:eastAsiaTheme="minorEastAsia" w:cstheme="minorHAnsi"/>
+          <w:lang w:val="en-GB"/>
+        </w:rPr>
+      </w:pPr>
+      <w:r>
+        <w:rPr>
+          <w:rFonts w:eastAsiaTheme="minorEastAsia" w:cstheme="minorHAnsi"/>
+          <w:lang w:val="en-GB"/>
+        </w:rPr>
+        <w:t>The CarController</w:t>
+      </w:r>
+    </w:p>
+    <w:p>
+      <w:pPr>
+        <w:pStyle w:val="Paragrafoelenco"/>
+        <w:numPr>
+          <w:ilvl w:val="1"/>
+          <w:numId w:val="25"/>
+        </w:numPr>
+        <w:spacing w:after="120" w:line="240" w:lineRule="auto"/>
+        <w:rPr>
+          <w:rFonts w:eastAsiaTheme="minorEastAsia" w:cstheme="minorHAnsi"/>
+          <w:lang w:val="en-GB"/>
+        </w:rPr>
+      </w:pPr>
+      <w:r>
+        <w:rPr>
+          <w:rFonts w:eastAsiaTheme="minorEastAsia" w:cstheme="minorHAnsi"/>
+          <w:lang w:val="en-GB"/>
+        </w:rPr>
+        <w:t>The ViewForC</w:t>
+      </w:r>
+      <w:r>
+        <w:rPr>
+          <w:rFonts w:eastAsiaTheme="minorEastAsia" w:cstheme="minorHAnsi"/>
+          <w:lang w:val="en-GB"/>
+        </w:rPr>
+        <w:t>ar</w:t>
+      </w:r>
+      <w:r>
+        <w:rPr>
+          <w:rFonts w:eastAsiaTheme="minorEastAsia" w:cstheme="minorHAnsi"/>
+          <w:lang w:val="en-GB"/>
+        </w:rPr>
+        <w:t xml:space="preserve"> and the </w:t>
+      </w:r>
+      <w:r>
+        <w:rPr>
+          <w:rFonts w:eastAsiaTheme="minorEastAsia" w:cstheme="minorHAnsi"/>
+          <w:lang w:val="en-GB"/>
+        </w:rPr>
+        <w:t>car</w:t>
+      </w:r>
+      <w:r>
+        <w:rPr>
+          <w:rFonts w:eastAsiaTheme="minorEastAsia" w:cstheme="minorHAnsi"/>
+          <w:lang w:val="en-GB"/>
+        </w:rPr>
+        <w:t xml:space="preserve"> app</w:t>
+      </w:r>
+    </w:p>
+    <w:p>
+      <w:pPr>
+        <w:pStyle w:val="Paragrafoelenco"/>
+        <w:numPr>
+          <w:ilvl w:val="0"/>
+          <w:numId w:val="25"/>
+        </w:numPr>
+        <w:spacing w:after="120" w:line="240" w:lineRule="auto"/>
+        <w:rPr>
+          <w:rFonts w:eastAsiaTheme="minorEastAsia" w:cstheme="minorHAnsi"/>
+          <w:lang w:val="en-GB"/>
+        </w:rPr>
+      </w:pPr>
+      <w:r>
+        <w:rPr>
+          <w:rFonts w:eastAsiaTheme="minorEastAsia" w:cstheme="minorHAnsi"/>
+          <w:lang w:val="en-GB"/>
+        </w:rPr>
+        <w:t>Allow users to receive a 10% discount from the total fee if they carry more than two people.</w:t>
+      </w:r>
+    </w:p>
+    <w:p>
+      <w:pPr>
+        <w:pStyle w:val="Paragrafoelenco"/>
+        <w:numPr>
+          <w:ilvl w:val="1"/>
+          <w:numId w:val="25"/>
+        </w:numPr>
+        <w:spacing w:after="120" w:line="240" w:lineRule="auto"/>
+        <w:rPr>
+          <w:rFonts w:eastAsiaTheme="minorEastAsia" w:cstheme="minorHAnsi"/>
+          <w:lang w:val="en-GB"/>
+        </w:rPr>
+      </w:pPr>
+      <w:r>
+        <w:rPr>
+          <w:rFonts w:eastAsiaTheme="minorEastAsia" w:cstheme="minorHAnsi"/>
+          <w:lang w:val="en-GB"/>
+        </w:rPr>
+        <w:t>The RideController</w:t>
+      </w:r>
+    </w:p>
+    <w:p>
+      <w:pPr>
+        <w:pStyle w:val="Paragrafoelenco"/>
+        <w:numPr>
+          <w:ilvl w:val="1"/>
+          <w:numId w:val="25"/>
+        </w:numPr>
+        <w:spacing w:after="120" w:line="240" w:lineRule="auto"/>
+        <w:rPr>
+          <w:rFonts w:eastAsiaTheme="minorEastAsia" w:cstheme="minorHAnsi"/>
+          <w:lang w:val="en-GB"/>
+        </w:rPr>
+      </w:pPr>
+      <w:r>
+        <w:rPr>
+          <w:rFonts w:eastAsiaTheme="minorEastAsia" w:cstheme="minorHAnsi"/>
+          <w:lang w:val="en-GB"/>
+        </w:rPr>
+        <w:t>The CarController</w:t>
+      </w:r>
+    </w:p>
+    <w:p>
+      <w:pPr>
+        <w:pStyle w:val="Paragrafoelenco"/>
+        <w:numPr>
+          <w:ilvl w:val="1"/>
+          <w:numId w:val="25"/>
+        </w:numPr>
+        <w:spacing w:after="120" w:line="240" w:lineRule="auto"/>
+        <w:rPr>
+          <w:rFonts w:eastAsiaTheme="minorEastAsia" w:cstheme="minorHAnsi"/>
+          <w:lang w:val="en-GB"/>
+        </w:rPr>
+      </w:pPr>
+      <w:r>
+        <w:rPr>
+          <w:rFonts w:eastAsiaTheme="minorEastAsia" w:cstheme="minorHAnsi"/>
+          <w:lang w:val="en-GB"/>
+        </w:rPr>
+        <w:t>The CityInfoController</w:t>
+      </w:r>
+    </w:p>
+    <w:p>
+      <w:pPr>
+        <w:pStyle w:val="Paragrafoelenco"/>
+        <w:numPr>
+          <w:ilvl w:val="1"/>
+          <w:numId w:val="25"/>
+        </w:numPr>
+        <w:spacing w:after="120" w:line="240" w:lineRule="auto"/>
+        <w:rPr>
+          <w:rFonts w:eastAsiaTheme="minorEastAsia" w:cstheme="minorHAnsi"/>
+          <w:lang w:val="en-GB"/>
+        </w:rPr>
+      </w:pPr>
+      <w:r>
+        <w:rPr>
+          <w:rFonts w:eastAsiaTheme="minorEastAsia" w:cstheme="minorHAnsi"/>
+          <w:lang w:val="en-GB"/>
+        </w:rPr>
+        <w:t>The ViewForCar and the car app</w:t>
+      </w:r>
+    </w:p>
+    <w:p>
+      <w:pPr>
+        <w:pStyle w:val="Paragrafoelenco"/>
+        <w:numPr>
+          <w:ilvl w:val="0"/>
+          <w:numId w:val="25"/>
+        </w:numPr>
+        <w:spacing w:after="120" w:line="240" w:lineRule="auto"/>
+        <w:rPr>
+          <w:rFonts w:eastAsiaTheme="minorEastAsia" w:cstheme="minorHAnsi"/>
+          <w:lang w:val="en-GB"/>
+        </w:rPr>
+      </w:pPr>
+      <w:r>
+        <w:rPr>
+          <w:rFonts w:eastAsiaTheme="minorEastAsia" w:cstheme="minorHAnsi"/>
+          <w:lang w:val="en-GB"/>
+        </w:rPr>
+        <w:t>Apply a fine of 30% of the total cost to users if the car has been parked more than 3 km from the nearest power station or with less than 20% of battery.</w:t>
+      </w:r>
+    </w:p>
+    <w:p>
+      <w:pPr>
+        <w:pStyle w:val="Paragrafoelenco"/>
+        <w:numPr>
+          <w:ilvl w:val="1"/>
+          <w:numId w:val="25"/>
+        </w:numPr>
+        <w:spacing w:after="120" w:line="240" w:lineRule="auto"/>
+        <w:rPr>
+          <w:rFonts w:eastAsiaTheme="minorEastAsia" w:cstheme="minorHAnsi"/>
+          <w:lang w:val="en-GB"/>
+        </w:rPr>
+      </w:pPr>
+      <w:r>
+        <w:rPr>
+          <w:rFonts w:eastAsiaTheme="minorEastAsia" w:cstheme="minorHAnsi"/>
+          <w:lang w:val="en-GB"/>
+        </w:rPr>
+        <w:t>The RideController</w:t>
+      </w:r>
+    </w:p>
+    <w:p>
+      <w:pPr>
+        <w:pStyle w:val="Paragrafoelenco"/>
+        <w:numPr>
+          <w:ilvl w:val="1"/>
+          <w:numId w:val="25"/>
+        </w:numPr>
+        <w:spacing w:after="120" w:line="240" w:lineRule="auto"/>
+        <w:rPr>
+          <w:rFonts w:eastAsiaTheme="minorEastAsia" w:cstheme="minorHAnsi"/>
+          <w:lang w:val="en-GB"/>
+        </w:rPr>
+      </w:pPr>
+      <w:r>
+        <w:rPr>
+          <w:rFonts w:eastAsiaTheme="minorEastAsia" w:cstheme="minorHAnsi"/>
+          <w:lang w:val="en-GB"/>
+        </w:rPr>
+        <w:lastRenderedPageBreak/>
+        <w:t>The CarController</w:t>
+      </w:r>
+    </w:p>
+    <w:p>
+      <w:pPr>
+        <w:pStyle w:val="Paragrafoelenco"/>
+        <w:numPr>
+          <w:ilvl w:val="1"/>
+          <w:numId w:val="25"/>
+        </w:numPr>
+        <w:spacing w:after="120" w:line="240" w:lineRule="auto"/>
+        <w:rPr>
+          <w:rFonts w:eastAsiaTheme="minorEastAsia" w:cstheme="minorHAnsi"/>
+          <w:lang w:val="en-GB"/>
+        </w:rPr>
+      </w:pPr>
+      <w:r>
+        <w:rPr>
+          <w:rFonts w:eastAsiaTheme="minorEastAsia" w:cstheme="minorHAnsi"/>
+          <w:lang w:val="en-GB"/>
+        </w:rPr>
+        <w:t>The CityInfoController</w:t>
+      </w:r>
+    </w:p>
+    <w:p>
+      <w:pPr>
+        <w:pStyle w:val="Paragrafoelenco"/>
+        <w:numPr>
+          <w:ilvl w:val="1"/>
+          <w:numId w:val="25"/>
+        </w:numPr>
+        <w:spacing w:after="120" w:line="240" w:lineRule="auto"/>
+        <w:rPr>
+          <w:rFonts w:eastAsiaTheme="minorEastAsia" w:cstheme="minorHAnsi"/>
+          <w:lang w:val="en-GB"/>
+        </w:rPr>
+      </w:pPr>
+      <w:r>
+        <w:rPr>
+          <w:rFonts w:eastAsiaTheme="minorEastAsia" w:cstheme="minorHAnsi"/>
+          <w:lang w:val="en-GB"/>
+        </w:rPr>
+        <w:t>The ViewForCar and the car app</w:t>
+      </w:r>
+    </w:p>
+    <w:p>
+      <w:pPr>
+        <w:pStyle w:val="Paragrafoelenco"/>
+        <w:numPr>
+          <w:ilvl w:val="0"/>
+          <w:numId w:val="25"/>
+        </w:numPr>
+        <w:spacing w:after="120" w:line="240" w:lineRule="auto"/>
+        <w:rPr>
+          <w:rFonts w:eastAsiaTheme="minorEastAsia" w:cstheme="minorHAnsi"/>
+          <w:lang w:val="en-GB"/>
+        </w:rPr>
+      </w:pPr>
+      <w:r>
+        <w:rPr>
+          <w:rFonts w:eastAsiaTheme="minorEastAsia" w:cstheme="minorHAnsi"/>
+          <w:lang w:val="en-GB"/>
+        </w:rPr>
+        <w:t>Reward users with a 20% of discount if they leave the car with more than 50% of the battery.</w:t>
+      </w:r>
+    </w:p>
+    <w:p>
+      <w:pPr>
+        <w:pStyle w:val="Paragrafoelenco"/>
+        <w:numPr>
+          <w:ilvl w:val="1"/>
+          <w:numId w:val="25"/>
+        </w:numPr>
+        <w:spacing w:after="120" w:line="240" w:lineRule="auto"/>
+        <w:rPr>
+          <w:rFonts w:eastAsiaTheme="minorEastAsia" w:cstheme="minorHAnsi"/>
+          <w:lang w:val="en-GB"/>
+        </w:rPr>
+      </w:pPr>
+      <w:r>
+        <w:rPr>
+          <w:rFonts w:eastAsiaTheme="minorEastAsia" w:cstheme="minorHAnsi"/>
+          <w:lang w:val="en-GB"/>
+        </w:rPr>
+        <w:t>The RideController</w:t>
+      </w:r>
+    </w:p>
+    <w:p>
+      <w:pPr>
+        <w:pStyle w:val="Paragrafoelenco"/>
+        <w:numPr>
+          <w:ilvl w:val="1"/>
+          <w:numId w:val="25"/>
+        </w:numPr>
+        <w:spacing w:after="120" w:line="240" w:lineRule="auto"/>
+        <w:rPr>
+          <w:rFonts w:eastAsiaTheme="minorEastAsia" w:cstheme="minorHAnsi"/>
+          <w:lang w:val="en-GB"/>
+        </w:rPr>
+      </w:pPr>
+      <w:r>
+        <w:rPr>
+          <w:rFonts w:eastAsiaTheme="minorEastAsia" w:cstheme="minorHAnsi"/>
+          <w:lang w:val="en-GB"/>
+        </w:rPr>
+        <w:t>The CarController</w:t>
+      </w:r>
+    </w:p>
+    <w:p>
+      <w:pPr>
+        <w:pStyle w:val="Paragrafoelenco"/>
+        <w:numPr>
+          <w:ilvl w:val="1"/>
+          <w:numId w:val="25"/>
+        </w:numPr>
+        <w:spacing w:after="120" w:line="240" w:lineRule="auto"/>
+        <w:rPr>
+          <w:rFonts w:eastAsiaTheme="minorEastAsia" w:cstheme="minorHAnsi"/>
+          <w:lang w:val="en-GB"/>
+        </w:rPr>
+      </w:pPr>
+      <w:r>
+        <w:rPr>
+          <w:rFonts w:eastAsiaTheme="minorEastAsia" w:cstheme="minorHAnsi"/>
+          <w:lang w:val="en-GB"/>
+        </w:rPr>
+        <w:t>The CityInfoController</w:t>
+      </w:r>
+    </w:p>
+    <w:p>
+      <w:pPr>
+        <w:pStyle w:val="Paragrafoelenco"/>
+        <w:numPr>
+          <w:ilvl w:val="1"/>
+          <w:numId w:val="25"/>
+        </w:numPr>
+        <w:spacing w:after="120" w:line="240" w:lineRule="auto"/>
+        <w:rPr>
+          <w:rFonts w:eastAsiaTheme="minorEastAsia" w:cstheme="minorHAnsi"/>
+          <w:lang w:val="en-GB"/>
+        </w:rPr>
+      </w:pPr>
+      <w:r>
+        <w:rPr>
+          <w:rFonts w:eastAsiaTheme="minorEastAsia" w:cstheme="minorHAnsi"/>
+          <w:lang w:val="en-GB"/>
+        </w:rPr>
+        <w:t>The ViewForCar and the car app</w:t>
+      </w:r>
+    </w:p>
+    <w:p>
+      <w:pPr>
+        <w:pStyle w:val="Paragrafoelenco"/>
+        <w:numPr>
+          <w:ilvl w:val="0"/>
+          <w:numId w:val="25"/>
+        </w:numPr>
+        <w:spacing w:after="120" w:line="240" w:lineRule="auto"/>
+        <w:rPr>
+          <w:rFonts w:eastAsiaTheme="minorEastAsia" w:cstheme="minorHAnsi"/>
+          <w:lang w:val="en-GB"/>
+        </w:rPr>
+      </w:pPr>
+      <w:r>
+        <w:rPr>
+          <w:rFonts w:eastAsiaTheme="minorEastAsia" w:cstheme="minorHAnsi"/>
+          <w:lang w:val="en-GB"/>
+        </w:rPr>
+        <w:t>Reward users with a 30% of discount if they leave the car charging into a power station.</w:t>
+      </w:r>
+    </w:p>
+    <w:p>
+      <w:pPr>
+        <w:pStyle w:val="Paragrafoelenco"/>
+        <w:numPr>
+          <w:ilvl w:val="1"/>
+          <w:numId w:val="25"/>
+        </w:numPr>
+        <w:spacing w:after="120" w:line="240" w:lineRule="auto"/>
+        <w:rPr>
+          <w:rFonts w:eastAsiaTheme="minorEastAsia" w:cstheme="minorHAnsi"/>
+          <w:lang w:val="en-GB"/>
+        </w:rPr>
+      </w:pPr>
+      <w:r>
+        <w:rPr>
+          <w:rFonts w:eastAsiaTheme="minorEastAsia" w:cstheme="minorHAnsi"/>
+          <w:lang w:val="en-GB"/>
+        </w:rPr>
+        <w:t>The RideController</w:t>
+      </w:r>
+    </w:p>
+    <w:p>
+      <w:pPr>
+        <w:pStyle w:val="Paragrafoelenco"/>
+        <w:numPr>
+          <w:ilvl w:val="1"/>
+          <w:numId w:val="25"/>
+        </w:numPr>
+        <w:spacing w:after="120" w:line="240" w:lineRule="auto"/>
+        <w:rPr>
+          <w:rFonts w:eastAsiaTheme="minorEastAsia" w:cstheme="minorHAnsi"/>
+          <w:lang w:val="en-GB"/>
+        </w:rPr>
+      </w:pPr>
+      <w:r>
+        <w:rPr>
+          <w:rFonts w:eastAsiaTheme="minorEastAsia" w:cstheme="minorHAnsi"/>
+          <w:lang w:val="en-GB"/>
+        </w:rPr>
+        <w:t>The CarController</w:t>
+      </w:r>
+    </w:p>
+    <w:p>
+      <w:pPr>
+        <w:pStyle w:val="Paragrafoelenco"/>
+        <w:numPr>
+          <w:ilvl w:val="1"/>
+          <w:numId w:val="25"/>
+        </w:numPr>
+        <w:spacing w:after="120" w:line="240" w:lineRule="auto"/>
+        <w:rPr>
+          <w:rFonts w:eastAsiaTheme="minorEastAsia" w:cstheme="minorHAnsi"/>
+          <w:lang w:val="en-GB"/>
+        </w:rPr>
+      </w:pPr>
+      <w:r>
+        <w:rPr>
+          <w:rFonts w:eastAsiaTheme="minorEastAsia" w:cstheme="minorHAnsi"/>
+          <w:lang w:val="en-GB"/>
+        </w:rPr>
+        <w:t>The CityInfoController</w:t>
+      </w:r>
+    </w:p>
+    <w:p>
+      <w:pPr>
+        <w:pStyle w:val="Paragrafoelenco"/>
+        <w:numPr>
+          <w:ilvl w:val="1"/>
+          <w:numId w:val="25"/>
+        </w:numPr>
+        <w:spacing w:after="120" w:line="240" w:lineRule="auto"/>
+        <w:rPr>
+          <w:rFonts w:eastAsiaTheme="minorEastAsia" w:cstheme="minorHAnsi"/>
+          <w:lang w:val="en-GB"/>
+        </w:rPr>
+      </w:pPr>
+      <w:r>
+        <w:rPr>
+          <w:rFonts w:eastAsiaTheme="minorEastAsia" w:cstheme="minorHAnsi"/>
+          <w:lang w:val="en-GB"/>
+        </w:rPr>
+        <w:t>The ViewForCar and the car app</w:t>
+      </w:r>
+    </w:p>
+    <w:p>
+      <w:pPr>
+        <w:pStyle w:val="Paragrafoelenco"/>
+        <w:numPr>
+          <w:ilvl w:val="0"/>
+          <w:numId w:val="25"/>
+        </w:numPr>
+        <w:spacing w:after="120" w:line="240" w:lineRule="auto"/>
+        <w:rPr>
+          <w:rFonts w:eastAsiaTheme="minorEastAsia" w:cstheme="minorHAnsi"/>
+          <w:lang w:val="en-GB"/>
+        </w:rPr>
+      </w:pPr>
+      <w:r>
+        <w:rPr>
+          <w:rFonts w:eastAsiaTheme="minorEastAsia" w:cstheme="minorHAnsi"/>
+          <w:lang w:val="en-GB"/>
+        </w:rPr>
+        <w:t>Allow users to use the money saving option (see glossary)</w:t>
+      </w:r>
+    </w:p>
+    <w:p>
+      <w:pPr>
+        <w:pStyle w:val="Paragrafoelenco"/>
+        <w:numPr>
+          <w:ilvl w:val="1"/>
+          <w:numId w:val="25"/>
+        </w:numPr>
+        <w:spacing w:after="120" w:line="240" w:lineRule="auto"/>
+        <w:rPr>
+          <w:rFonts w:eastAsiaTheme="minorEastAsia" w:cstheme="minorHAnsi"/>
+          <w:lang w:val="en-GB"/>
+        </w:rPr>
+      </w:pPr>
+      <w:r>
+        <w:rPr>
+          <w:rFonts w:eastAsiaTheme="minorEastAsia" w:cstheme="minorHAnsi"/>
+          <w:lang w:val="en-GB"/>
+        </w:rPr>
+        <w:t>The RideController</w:t>
+      </w:r>
+    </w:p>
+    <w:p>
+      <w:pPr>
+        <w:pStyle w:val="Paragrafoelenco"/>
+        <w:numPr>
+          <w:ilvl w:val="1"/>
+          <w:numId w:val="25"/>
+        </w:numPr>
+        <w:spacing w:after="120" w:line="240" w:lineRule="auto"/>
+        <w:rPr>
+          <w:rFonts w:eastAsiaTheme="minorEastAsia" w:cstheme="minorHAnsi"/>
+          <w:lang w:val="en-GB"/>
+        </w:rPr>
+      </w:pPr>
+      <w:r>
+        <w:rPr>
+          <w:rFonts w:eastAsiaTheme="minorEastAsia" w:cstheme="minorHAnsi"/>
+          <w:lang w:val="en-GB"/>
+        </w:rPr>
+        <w:t>The CityInfoController</w:t>
+      </w:r>
+    </w:p>
+    <w:p>
+      <w:pPr>
+        <w:pStyle w:val="Paragrafoelenco"/>
+        <w:numPr>
+          <w:ilvl w:val="1"/>
+          <w:numId w:val="25"/>
+        </w:numPr>
+        <w:spacing w:after="120" w:line="240" w:lineRule="auto"/>
+        <w:rPr>
+          <w:rFonts w:eastAsiaTheme="minorEastAsia" w:cstheme="minorHAnsi"/>
+          <w:lang w:val="en-GB"/>
+        </w:rPr>
+      </w:pPr>
+      <w:r>
+        <w:rPr>
+          <w:rFonts w:eastAsiaTheme="minorEastAsia" w:cstheme="minorHAnsi"/>
+          <w:lang w:val="en-GB"/>
+        </w:rPr>
+        <w:t>The ViewForCar and the car app</w:t>
+      </w:r>
+    </w:p>
+    <w:p>
+      <w:pPr>
+        <w:pStyle w:val="Paragrafoelenco"/>
+        <w:numPr>
+          <w:ilvl w:val="0"/>
+          <w:numId w:val="25"/>
+        </w:numPr>
+        <w:spacing w:after="120" w:line="240" w:lineRule="auto"/>
+        <w:rPr>
+          <w:rFonts w:eastAsiaTheme="minorEastAsia" w:cstheme="minorHAnsi"/>
+          <w:lang w:val="en-GB"/>
+        </w:rPr>
+      </w:pPr>
+      <w:r>
+        <w:rPr>
+          <w:rFonts w:eastAsiaTheme="minorEastAsia" w:cstheme="minorHAnsi"/>
+          <w:lang w:val="en-GB"/>
+        </w:rPr>
+        <w:t>Allow users to know in real time all the information (cost, car’s battery level, safe areas’ location) about their ride.</w:t>
+      </w:r>
+    </w:p>
+    <w:p>
+      <w:pPr>
+        <w:pStyle w:val="Paragrafoelenco"/>
+        <w:numPr>
+          <w:ilvl w:val="0"/>
+          <w:numId w:val="25"/>
+        </w:numPr>
+        <w:spacing w:after="120" w:line="240" w:lineRule="auto"/>
+        <w:rPr>
+          <w:rFonts w:eastAsiaTheme="minorEastAsia" w:cstheme="minorHAnsi"/>
+          <w:lang w:val="en-GB"/>
+        </w:rPr>
+      </w:pPr>
+      <w:r>
+        <w:rPr>
+          <w:rFonts w:eastAsiaTheme="minorEastAsia" w:cstheme="minorHAnsi"/>
+          <w:lang w:val="en-GB"/>
+        </w:rPr>
+        <w:t xml:space="preserve">Allow assistance coordinator to </w:t>
+      </w:r>
+      <w:r>
+        <w:rPr>
+          <w:rFonts w:eastAsiaTheme="minorEastAsia" w:cstheme="minorHAnsi"/>
+          <w:lang w:val="en-GB"/>
+        </w:rPr>
+        <w:t>login</w:t>
+      </w:r>
+      <w:r>
+        <w:rPr>
+          <w:rFonts w:eastAsiaTheme="minorEastAsia" w:cstheme="minorHAnsi"/>
+          <w:lang w:val="en-GB"/>
+        </w:rPr>
+        <w:t>.</w:t>
+      </w:r>
+    </w:p>
+    <w:p>
+      <w:pPr>
+        <w:pStyle w:val="Paragrafoelenco"/>
+        <w:numPr>
+          <w:ilvl w:val="1"/>
+          <w:numId w:val="25"/>
+        </w:numPr>
+        <w:spacing w:after="120" w:line="240" w:lineRule="auto"/>
+        <w:rPr>
+          <w:rFonts w:eastAsiaTheme="minorEastAsia" w:cstheme="minorHAnsi"/>
+          <w:lang w:val="en-GB"/>
+        </w:rPr>
+      </w:pPr>
+      <w:r>
+        <w:rPr>
+          <w:rFonts w:eastAsiaTheme="minorEastAsia" w:cstheme="minorHAnsi"/>
+          <w:lang w:val="en-GB"/>
+        </w:rPr>
+        <w:t>The LoginAssistanceController</w:t>
+      </w:r>
+    </w:p>
+    <w:p>
+      <w:pPr>
+        <w:pStyle w:val="Paragrafoelenco"/>
+        <w:numPr>
+          <w:ilvl w:val="1"/>
+          <w:numId w:val="25"/>
+        </w:numPr>
+        <w:spacing w:after="120" w:line="240" w:lineRule="auto"/>
+        <w:rPr>
+          <w:rFonts w:eastAsiaTheme="minorEastAsia" w:cstheme="minorHAnsi"/>
+          <w:lang w:val="en-GB"/>
+        </w:rPr>
+      </w:pPr>
+      <w:r>
+        <w:rPr>
+          <w:rFonts w:eastAsiaTheme="minorEastAsia" w:cstheme="minorHAnsi"/>
+          <w:lang w:val="en-GB"/>
+        </w:rPr>
+        <w:t>The ViewForAssistanceCoordinator</w:t>
+      </w:r>
+    </w:p>
+    <w:p>
+      <w:pPr>
+        <w:pStyle w:val="Paragrafoelenco"/>
+        <w:numPr>
+          <w:ilvl w:val="0"/>
+          <w:numId w:val="25"/>
+        </w:numPr>
+        <w:spacing w:after="120" w:line="240" w:lineRule="auto"/>
+        <w:rPr>
+          <w:rFonts w:eastAsiaTheme="minorEastAsia" w:cstheme="minorHAnsi"/>
+          <w:lang w:val="en-GB"/>
+        </w:rPr>
+      </w:pPr>
+      <w:r>
+        <w:rPr>
+          <w:rFonts w:eastAsiaTheme="minorEastAsia" w:cstheme="minorHAnsi"/>
+          <w:lang w:val="en-GB"/>
+        </w:rPr>
+        <w:t>Allow assistance coordinator to see the GPS position of all the available cars and their battery level in order to identify the cars in need of battery replacement.</w:t>
+      </w:r>
+    </w:p>
+    <w:p>
+      <w:pPr>
+        <w:pStyle w:val="Paragrafoelenco"/>
+        <w:numPr>
+          <w:ilvl w:val="1"/>
+          <w:numId w:val="25"/>
+        </w:numPr>
+        <w:spacing w:after="120" w:line="240" w:lineRule="auto"/>
+        <w:rPr>
+          <w:rFonts w:eastAsiaTheme="minorEastAsia" w:cstheme="minorHAnsi"/>
+          <w:lang w:val="en-GB"/>
+        </w:rPr>
+      </w:pPr>
+      <w:r>
+        <w:rPr>
+          <w:rFonts w:eastAsiaTheme="minorEastAsia" w:cstheme="minorHAnsi"/>
+          <w:lang w:val="en-GB"/>
+        </w:rPr>
+        <w:t>The LoginAssistanceController</w:t>
+      </w:r>
+    </w:p>
+    <w:p>
+      <w:pPr>
+        <w:pStyle w:val="Paragrafoelenco"/>
+        <w:numPr>
+          <w:ilvl w:val="1"/>
+          <w:numId w:val="25"/>
+        </w:numPr>
+        <w:spacing w:after="120" w:line="240" w:lineRule="auto"/>
+        <w:rPr>
+          <w:rFonts w:eastAsiaTheme="minorEastAsia" w:cstheme="minorHAnsi"/>
+          <w:lang w:val="en-GB"/>
+        </w:rPr>
+      </w:pPr>
+      <w:r>
+        <w:rPr>
+          <w:rFonts w:eastAsiaTheme="minorEastAsia" w:cstheme="minorHAnsi"/>
+          <w:lang w:val="en-GB"/>
+        </w:rPr>
+        <w:t>The ViewForAssistanceCoordinator</w:t>
+      </w:r>
+    </w:p>
+    <w:p>
+      <w:pPr>
+        <w:pStyle w:val="Paragrafoelenco"/>
+        <w:numPr>
+          <w:ilvl w:val="0"/>
+          <w:numId w:val="30"/>
+        </w:numPr>
+        <w:rPr>
+          <w:lang w:val="en-GB"/>
+        </w:rPr>
+      </w:pPr>
+      <w:bookmarkStart w:id="22" w:name="_Toc468627877"/>
+      <w:r>
+        <w:rPr>
+          <w:lang w:val="en-GB"/>
+        </w:rPr>
+        <w:t xml:space="preserve">Allow the assistance coordinator tag a car/untag as out of order following an accident or damage report by a user. </w:t>
+      </w:r>
+    </w:p>
+    <w:p>
+      <w:pPr>
+        <w:pStyle w:val="Paragrafoelenco"/>
+        <w:numPr>
+          <w:ilvl w:val="1"/>
+          <w:numId w:val="31"/>
+        </w:numPr>
+        <w:spacing w:after="120" w:line="240" w:lineRule="auto"/>
+        <w:rPr>
+          <w:rFonts w:eastAsiaTheme="minorEastAsia" w:cstheme="minorHAnsi"/>
+          <w:lang w:val="en-GB"/>
+        </w:rPr>
+      </w:pPr>
+      <w:r>
+        <w:rPr>
+          <w:rFonts w:eastAsiaTheme="minorEastAsia" w:cstheme="minorHAnsi"/>
+          <w:lang w:val="en-GB"/>
+        </w:rPr>
+        <w:t>The LoginAssistanceController</w:t>
+      </w:r>
+    </w:p>
+    <w:p>
+      <w:pPr>
+        <w:pStyle w:val="Paragrafoelenco"/>
+        <w:numPr>
+          <w:ilvl w:val="1"/>
+          <w:numId w:val="31"/>
+        </w:numPr>
+        <w:spacing w:after="120" w:line="240" w:lineRule="auto"/>
+        <w:rPr>
+          <w:rFonts w:eastAsiaTheme="minorEastAsia" w:cstheme="minorHAnsi"/>
+          <w:lang w:val="en-GB"/>
+        </w:rPr>
+      </w:pPr>
+      <w:r>
+        <w:rPr>
+          <w:rFonts w:eastAsiaTheme="minorEastAsia" w:cstheme="minorHAnsi"/>
+          <w:lang w:val="en-GB"/>
+        </w:rPr>
+        <w:t>The ViewForAssistanceCoordinator</w:t>
+      </w:r>
+    </w:p>
+    <w:p>
+      <w:pPr>
+        <w:rPr>
+          <w:lang w:val="en-GB"/>
+        </w:rPr>
+      </w:pPr>
+    </w:p>
+    <w:p>
+      <w:pPr>
+        <w:rPr>
+          <w:lang w:val="en-GB"/>
+        </w:rPr>
+      </w:pPr>
+    </w:p>
+    <w:p>
+      <w:pPr>
         <w:pStyle w:val="Titolo1"/>
         <w:rPr>
           <w:lang w:val="en-GB"/>
         </w:rPr>
       </w:pPr>
-      <w:bookmarkStart w:id="21" w:name="_Toc468627876"/>
-      <w:r>
-        <w:rPr>
-          <w:lang w:val="en-GB"/>
-        </w:rPr>
-        <w:t>5. Requirements traceability</w:t>
-      </w:r>
-      <w:bookmarkEnd w:id="21"/>
-    </w:p>
-    <w:p>
-      <w:pPr>
-        <w:pStyle w:val="Titolo1"/>
-        <w:rPr>
-          <w:lang w:val="en-GB"/>
-        </w:rPr>
-      </w:pPr>
-      <w:bookmarkStart w:id="22" w:name="_Toc468627877"/>
       <w:r>
         <w:rPr>
           <w:lang w:val="en-GB"/>
@@ -5195,7 +6350,7 @@
           <w:rPr>
             <w:noProof/>
           </w:rPr>
-          <w:t>9</w:t>
+          <w:t>12</w:t>
         </w:r>
         <w:r>
           <w:fldChar w:fldCharType="end"/>
@@ -5352,6 +6507,120 @@
     </w:lvl>
   </w:abstractNum>
   <w:abstractNum w:abstractNumId="1" w15:restartNumberingAfterBreak="0">
+    <w:nsid w:val="068F3BAC"/>
+    <w:multiLevelType w:val="hybridMultilevel"/>
+    <w:tmpl w:val="CC64D298"/>
+    <w:lvl w:ilvl="0" w:tplc="A9E2B2EE">
+      <w:start w:val="1"/>
+      <w:numFmt w:val="decimal"/>
+      <w:lvlText w:val="%1."/>
+      <w:lvlJc w:val="left"/>
+      <w:pPr>
+        <w:ind w:left="720" w:hanging="360"/>
+      </w:pPr>
+      <w:rPr>
+        <w:rFonts w:hint="default"/>
+        <w:color w:val="auto"/>
+      </w:rPr>
+    </w:lvl>
+    <w:lvl w:ilvl="1" w:tplc="0410000F">
+      <w:start w:val="1"/>
+      <w:numFmt w:val="decimal"/>
+      <w:lvlText w:val="%2."/>
+      <w:lvlJc w:val="left"/>
+      <w:pPr>
+        <w:ind w:left="1440" w:hanging="360"/>
+      </w:pPr>
+      <w:rPr>
+        <w:rFonts w:hint="default"/>
+      </w:rPr>
+    </w:lvl>
+    <w:lvl w:ilvl="2" w:tplc="04100005" w:tentative="1">
+      <w:start w:val="1"/>
+      <w:numFmt w:val="bullet"/>
+      <w:lvlText w:val=""/>
+      <w:lvlJc w:val="left"/>
+      <w:pPr>
+        <w:ind w:left="2160" w:hanging="360"/>
+      </w:pPr>
+      <w:rPr>
+        <w:rFonts w:ascii="Wingdings" w:hAnsi="Wingdings" w:hint="default"/>
+      </w:rPr>
+    </w:lvl>
+    <w:lvl w:ilvl="3" w:tplc="04100001" w:tentative="1">
+      <w:start w:val="1"/>
+      <w:numFmt w:val="bullet"/>
+      <w:lvlText w:val=""/>
+      <w:lvlJc w:val="left"/>
+      <w:pPr>
+        <w:ind w:left="2880" w:hanging="360"/>
+      </w:pPr>
+      <w:rPr>
+        <w:rFonts w:ascii="Symbol" w:hAnsi="Symbol" w:hint="default"/>
+      </w:rPr>
+    </w:lvl>
+    <w:lvl w:ilvl="4" w:tplc="04100003" w:tentative="1">
+      <w:start w:val="1"/>
+      <w:numFmt w:val="bullet"/>
+      <w:lvlText w:val="o"/>
+      <w:lvlJc w:val="left"/>
+      <w:pPr>
+        <w:ind w:left="3600" w:hanging="360"/>
+      </w:pPr>
+      <w:rPr>
+        <w:rFonts w:ascii="Courier New" w:hAnsi="Courier New" w:cs="Courier New" w:hint="default"/>
+      </w:rPr>
+    </w:lvl>
+    <w:lvl w:ilvl="5" w:tplc="04100005" w:tentative="1">
+      <w:start w:val="1"/>
+      <w:numFmt w:val="bullet"/>
+      <w:lvlText w:val=""/>
+      <w:lvlJc w:val="left"/>
+      <w:pPr>
+        <w:ind w:left="4320" w:hanging="360"/>
+      </w:pPr>
+      <w:rPr>
+        <w:rFonts w:ascii="Wingdings" w:hAnsi="Wingdings" w:hint="default"/>
+      </w:rPr>
+    </w:lvl>
+    <w:lvl w:ilvl="6" w:tplc="04100001" w:tentative="1">
+      <w:start w:val="1"/>
+      <w:numFmt w:val="bullet"/>
+      <w:lvlText w:val=""/>
+      <w:lvlJc w:val="left"/>
+      <w:pPr>
+        <w:ind w:left="5040" w:hanging="360"/>
+      </w:pPr>
+      <w:rPr>
+        <w:rFonts w:ascii="Symbol" w:hAnsi="Symbol" w:hint="default"/>
+      </w:rPr>
+    </w:lvl>
+    <w:lvl w:ilvl="7" w:tplc="04100003" w:tentative="1">
+      <w:start w:val="1"/>
+      <w:numFmt w:val="bullet"/>
+      <w:lvlText w:val="o"/>
+      <w:lvlJc w:val="left"/>
+      <w:pPr>
+        <w:ind w:left="5760" w:hanging="360"/>
+      </w:pPr>
+      <w:rPr>
+        <w:rFonts w:ascii="Courier New" w:hAnsi="Courier New" w:cs="Courier New" w:hint="default"/>
+      </w:rPr>
+    </w:lvl>
+    <w:lvl w:ilvl="8" w:tplc="04100005" w:tentative="1">
+      <w:start w:val="1"/>
+      <w:numFmt w:val="bullet"/>
+      <w:lvlText w:val=""/>
+      <w:lvlJc w:val="left"/>
+      <w:pPr>
+        <w:ind w:left="6480" w:hanging="360"/>
+      </w:pPr>
+      <w:rPr>
+        <w:rFonts w:ascii="Wingdings" w:hAnsi="Wingdings" w:hint="default"/>
+      </w:rPr>
+    </w:lvl>
+  </w:abstractNum>
+  <w:abstractNum w:abstractNumId="2" w15:restartNumberingAfterBreak="0">
     <w:nsid w:val="06D37E9C"/>
     <w:multiLevelType w:val="hybridMultilevel"/>
     <w:tmpl w:val="FC76D314"/>
@@ -5464,7 +6733,7 @@
       </w:rPr>
     </w:lvl>
   </w:abstractNum>
-  <w:abstractNum w:abstractNumId="2" w15:restartNumberingAfterBreak="0">
+  <w:abstractNum w:abstractNumId="3" w15:restartNumberingAfterBreak="0">
     <w:nsid w:val="14605FEC"/>
     <w:multiLevelType w:val="hybridMultilevel"/>
     <w:tmpl w:val="32205248"/>
@@ -5577,7 +6846,7 @@
       </w:rPr>
     </w:lvl>
   </w:abstractNum>
-  <w:abstractNum w:abstractNumId="3" w15:restartNumberingAfterBreak="0">
+  <w:abstractNum w:abstractNumId="4" w15:restartNumberingAfterBreak="0">
     <w:nsid w:val="1A823574"/>
     <w:multiLevelType w:val="hybridMultilevel"/>
     <w:tmpl w:val="D3C4B03C"/>
@@ -5690,7 +6959,7 @@
       </w:rPr>
     </w:lvl>
   </w:abstractNum>
-  <w:abstractNum w:abstractNumId="4" w15:restartNumberingAfterBreak="0">
+  <w:abstractNum w:abstractNumId="5" w15:restartNumberingAfterBreak="0">
     <w:nsid w:val="1CA216A0"/>
     <w:multiLevelType w:val="hybridMultilevel"/>
     <w:tmpl w:val="7C1CBA2A"/>
@@ -5803,7 +7072,93 @@
       </w:rPr>
     </w:lvl>
   </w:abstractNum>
-  <w:abstractNum w:abstractNumId="5" w15:restartNumberingAfterBreak="0">
+  <w:abstractNum w:abstractNumId="6" w15:restartNumberingAfterBreak="0">
+    <w:nsid w:val="24672D8E"/>
+    <w:multiLevelType w:val="hybridMultilevel"/>
+    <w:tmpl w:val="A08C8216"/>
+    <w:lvl w:ilvl="0" w:tplc="0410000F">
+      <w:start w:val="1"/>
+      <w:numFmt w:val="decimal"/>
+      <w:lvlText w:val="%1."/>
+      <w:lvlJc w:val="left"/>
+      <w:pPr>
+        <w:ind w:left="1068" w:hanging="360"/>
+      </w:pPr>
+    </w:lvl>
+    <w:lvl w:ilvl="1" w:tplc="04100019" w:tentative="1">
+      <w:start w:val="1"/>
+      <w:numFmt w:val="lowerLetter"/>
+      <w:lvlText w:val="%2."/>
+      <w:lvlJc w:val="left"/>
+      <w:pPr>
+        <w:ind w:left="1788" w:hanging="360"/>
+      </w:pPr>
+    </w:lvl>
+    <w:lvl w:ilvl="2" w:tplc="0410001B" w:tentative="1">
+      <w:start w:val="1"/>
+      <w:numFmt w:val="lowerRoman"/>
+      <w:lvlText w:val="%3."/>
+      <w:lvlJc w:val="right"/>
+      <w:pPr>
+        <w:ind w:left="2508" w:hanging="180"/>
+      </w:pPr>
+    </w:lvl>
+    <w:lvl w:ilvl="3" w:tplc="0410000F" w:tentative="1">
+      <w:start w:val="1"/>
+      <w:numFmt w:val="decimal"/>
+      <w:lvlText w:val="%4."/>
+      <w:lvlJc w:val="left"/>
+      <w:pPr>
+        <w:ind w:left="3228" w:hanging="360"/>
+      </w:pPr>
+    </w:lvl>
+    <w:lvl w:ilvl="4" w:tplc="04100019" w:tentative="1">
+      <w:start w:val="1"/>
+      <w:numFmt w:val="lowerLetter"/>
+      <w:lvlText w:val="%5."/>
+      <w:lvlJc w:val="left"/>
+      <w:pPr>
+        <w:ind w:left="3948" w:hanging="360"/>
+      </w:pPr>
+    </w:lvl>
+    <w:lvl w:ilvl="5" w:tplc="0410001B" w:tentative="1">
+      <w:start w:val="1"/>
+      <w:numFmt w:val="lowerRoman"/>
+      <w:lvlText w:val="%6."/>
+      <w:lvlJc w:val="right"/>
+      <w:pPr>
+        <w:ind w:left="4668" w:hanging="180"/>
+      </w:pPr>
+    </w:lvl>
+    <w:lvl w:ilvl="6" w:tplc="0410000F" w:tentative="1">
+      <w:start w:val="1"/>
+      <w:numFmt w:val="decimal"/>
+      <w:lvlText w:val="%7."/>
+      <w:lvlJc w:val="left"/>
+      <w:pPr>
+        <w:ind w:left="5388" w:hanging="360"/>
+      </w:pPr>
+    </w:lvl>
+    <w:lvl w:ilvl="7" w:tplc="04100019" w:tentative="1">
+      <w:start w:val="1"/>
+      <w:numFmt w:val="lowerLetter"/>
+      <w:lvlText w:val="%8."/>
+      <w:lvlJc w:val="left"/>
+      <w:pPr>
+        <w:ind w:left="6108" w:hanging="360"/>
+      </w:pPr>
+    </w:lvl>
+    <w:lvl w:ilvl="8" w:tplc="0410001B" w:tentative="1">
+      <w:start w:val="1"/>
+      <w:numFmt w:val="lowerRoman"/>
+      <w:lvlText w:val="%9."/>
+      <w:lvlJc w:val="right"/>
+      <w:pPr>
+        <w:ind w:left="6828" w:hanging="180"/>
+      </w:pPr>
+    </w:lvl>
+  </w:abstractNum>
+  <w:abstractNum w:abstractNumId="7" w15:restartNumberingAfterBreak="0">
     <w:nsid w:val="28393BBA"/>
     <w:multiLevelType w:val="hybridMultilevel"/>
     <w:tmpl w:val="105C0F1A"/>
@@ -5916,7 +7271,7 @@
       </w:rPr>
     </w:lvl>
   </w:abstractNum>
-  <w:abstractNum w:abstractNumId="6" w15:restartNumberingAfterBreak="0">
+  <w:abstractNum w:abstractNumId="8" w15:restartNumberingAfterBreak="0">
     <w:nsid w:val="2BD241F7"/>
     <w:multiLevelType w:val="hybridMultilevel"/>
     <w:tmpl w:val="F3E644A2"/>
@@ -6029,7 +7384,121 @@
       </w:rPr>
     </w:lvl>
   </w:abstractNum>
-  <w:abstractNum w:abstractNumId="7" w15:restartNumberingAfterBreak="0">
+  <w:abstractNum w:abstractNumId="9" w15:restartNumberingAfterBreak="0">
+    <w:nsid w:val="325241F8"/>
+    <w:multiLevelType w:val="hybridMultilevel"/>
+    <w:tmpl w:val="1BF258FE"/>
+    <w:lvl w:ilvl="0" w:tplc="A9E2B2EE">
+      <w:start w:val="1"/>
+      <w:numFmt w:val="decimal"/>
+      <w:lvlText w:val="%1."/>
+      <w:lvlJc w:val="left"/>
+      <w:pPr>
+        <w:ind w:left="720" w:hanging="360"/>
+      </w:pPr>
+      <w:rPr>
+        <w:rFonts w:hint="default"/>
+        <w:color w:val="auto"/>
+      </w:rPr>
+    </w:lvl>
+    <w:lvl w:ilvl="1" w:tplc="04100003">
+      <w:start w:val="1"/>
+      <w:numFmt w:val="bullet"/>
+      <w:lvlText w:val="o"/>
+      <w:lvlJc w:val="left"/>
+      <w:pPr>
+        <w:ind w:left="1440" w:hanging="360"/>
+      </w:pPr>
+      <w:rPr>
+        <w:rFonts w:ascii="Courier New" w:hAnsi="Courier New" w:cs="Courier New" w:hint="default"/>
+      </w:rPr>
+    </w:lvl>
+    <w:lvl w:ilvl="2" w:tplc="04100005" w:tentative="1">
+      <w:start w:val="1"/>
+      <w:numFmt w:val="bullet"/>
+      <w:lvlText w:val=""/>
+      <w:lvlJc w:val="left"/>
+      <w:pPr>
+        <w:ind w:left="2160" w:hanging="360"/>
+      </w:pPr>
+      <w:rPr>
+        <w:rFonts w:ascii="Wingdings" w:hAnsi="Wingdings" w:hint="default"/>
+      </w:rPr>
+    </w:lvl>
+    <w:lvl w:ilvl="3" w:tplc="04100001" w:tentative="1">
+      <w:start w:val="1"/>
+      <w:numFmt w:val="bullet"/>
+      <w:lvlText w:val=""/>
+      <w:lvlJc w:val="left"/>
+      <w:pPr>
+        <w:ind w:left="2880" w:hanging="360"/>
+      </w:pPr>
+      <w:rPr>
+        <w:rFonts w:ascii="Symbol" w:hAnsi="Symbol" w:hint="default"/>
+      </w:rPr>
+    </w:lvl>
+    <w:lvl w:ilvl="4" w:tplc="04100003" w:tentative="1">
+      <w:start w:val="1"/>
+      <w:numFmt w:val="bullet"/>
+      <w:lvlText w:val="o"/>
+      <w:lvlJc w:val="left"/>
+      <w:pPr>
+        <w:ind w:left="3600" w:hanging="360"/>
+      </w:pPr>
+      <w:rPr>
+        <w:rFonts w:ascii="Courier New" w:hAnsi="Courier New" w:cs="Courier New" w:hint="default"/>
+      </w:rPr>
+    </w:lvl>
+    <w:lvl w:ilvl="5" w:tplc="04100005" w:tentative="1">
+      <w:start w:val="1"/>
+      <w:numFmt w:val="bullet"/>
+      <w:lvlText w:val=""/>
+      <w:lvlJc w:val="left"/>
+      <w:pPr>
+        <w:ind w:left="4320" w:hanging="360"/>
+      </w:pPr>
+      <w:rPr>
+        <w:rFonts w:ascii="Wingdings" w:hAnsi="Wingdings" w:hint="default"/>
+      </w:rPr>
+    </w:lvl>
+    <w:lvl w:ilvl="6" w:tplc="04100001" w:tentative="1">
+      <w:start w:val="1"/>
+      <w:numFmt w:val="bullet"/>
+      <w:lvlText w:val=""/>
+      <w:lvlJc w:val="left"/>
+      <w:pPr>
+        <w:ind w:left="5040" w:hanging="360"/>
+      </w:pPr>
+      <w:rPr>
+        <w:rFonts w:ascii="Symbol" w:hAnsi="Symbol" w:hint="default"/>
+      </w:rPr>
+    </w:lvl>
+    <w:lvl w:ilvl="7" w:tplc="04100003" w:tentative="1">
+      <w:start w:val="1"/>
+      <w:numFmt w:val="bullet"/>
+      <w:lvlText w:val="o"/>
+      <w:lvlJc w:val="left"/>
+      <w:pPr>
+        <w:ind w:left="5760" w:hanging="360"/>
+      </w:pPr>
+      <w:rPr>
+        <w:rFonts w:ascii="Courier New" w:hAnsi="Courier New" w:cs="Courier New" w:hint="default"/>
+      </w:rPr>
+    </w:lvl>
+    <w:lvl w:ilvl="8" w:tplc="04100005" w:tentative="1">
+      <w:start w:val="1"/>
+      <w:numFmt w:val="bullet"/>
+      <w:lvlText w:val=""/>
+      <w:lvlJc w:val="left"/>
+      <w:pPr>
+        <w:ind w:left="6480" w:hanging="360"/>
+      </w:pPr>
+      <w:rPr>
+        <w:rFonts w:ascii="Wingdings" w:hAnsi="Wingdings" w:hint="default"/>
+      </w:rPr>
+    </w:lvl>
+  </w:abstractNum>
+  <w:abstractNum w:abstractNumId="10" w15:restartNumberingAfterBreak="0">
     <w:nsid w:val="36E52F21"/>
     <w:multiLevelType w:val="hybridMultilevel"/>
     <w:tmpl w:val="8B167260"/>
@@ -6142,7 +7611,179 @@
       </w:rPr>
     </w:lvl>
   </w:abstractNum>
-  <w:abstractNum w:abstractNumId="8" w15:restartNumberingAfterBreak="0">
+  <w:abstractNum w:abstractNumId="11" w15:restartNumberingAfterBreak="0">
+    <w:nsid w:val="414A002C"/>
+    <w:multiLevelType w:val="hybridMultilevel"/>
+    <w:tmpl w:val="7A5E069A"/>
+    <w:lvl w:ilvl="0" w:tplc="0410000F">
+      <w:start w:val="1"/>
+      <w:numFmt w:val="decimal"/>
+      <w:lvlText w:val="%1."/>
+      <w:lvlJc w:val="left"/>
+      <w:pPr>
+        <w:ind w:left="360" w:hanging="360"/>
+      </w:pPr>
+    </w:lvl>
+    <w:lvl w:ilvl="1" w:tplc="04100019" w:tentative="1">
+      <w:start w:val="1"/>
+      <w:numFmt w:val="lowerLetter"/>
+      <w:lvlText w:val="%2."/>
+      <w:lvlJc w:val="left"/>
+      <w:pPr>
+        <w:ind w:left="1080" w:hanging="360"/>
+      </w:pPr>
+    </w:lvl>
+    <w:lvl w:ilvl="2" w:tplc="0410001B" w:tentative="1">
+      <w:start w:val="1"/>
+      <w:numFmt w:val="lowerRoman"/>
+      <w:lvlText w:val="%3."/>
+      <w:lvlJc w:val="right"/>
+      <w:pPr>
+        <w:ind w:left="1800" w:hanging="180"/>
+      </w:pPr>
+    </w:lvl>
+    <w:lvl w:ilvl="3" w:tplc="0410000F" w:tentative="1">
+      <w:start w:val="1"/>
+      <w:numFmt w:val="decimal"/>
+      <w:lvlText w:val="%4."/>
+      <w:lvlJc w:val="left"/>
+      <w:pPr>
+        <w:ind w:left="2520" w:hanging="360"/>
+      </w:pPr>
+    </w:lvl>
+    <w:lvl w:ilvl="4" w:tplc="04100019" w:tentative="1">
+      <w:start w:val="1"/>
+      <w:numFmt w:val="lowerLetter"/>
+      <w:lvlText w:val="%5."/>
+      <w:lvlJc w:val="left"/>
+      <w:pPr>
+        <w:ind w:left="3240" w:hanging="360"/>
+      </w:pPr>
+    </w:lvl>
+    <w:lvl w:ilvl="5" w:tplc="0410001B" w:tentative="1">
+      <w:start w:val="1"/>
+      <w:numFmt w:val="lowerRoman"/>
+      <w:lvlText w:val="%6."/>
+      <w:lvlJc w:val="right"/>
+      <w:pPr>
+        <w:ind w:left="3960" w:hanging="180"/>
+      </w:pPr>
+    </w:lvl>
+    <w:lvl w:ilvl="6" w:tplc="0410000F" w:tentative="1">
+      <w:start w:val="1"/>
+      <w:numFmt w:val="decimal"/>
+      <w:lvlText w:val="%7."/>
+      <w:lvlJc w:val="left"/>
+      <w:pPr>
+        <w:ind w:left="4680" w:hanging="360"/>
+      </w:pPr>
+    </w:lvl>
+    <w:lvl w:ilvl="7" w:tplc="04100019" w:tentative="1">
+      <w:start w:val="1"/>
+      <w:numFmt w:val="lowerLetter"/>
+      <w:lvlText w:val="%8."/>
+      <w:lvlJc w:val="left"/>
+      <w:pPr>
+        <w:ind w:left="5400" w:hanging="360"/>
+      </w:pPr>
+    </w:lvl>
+    <w:lvl w:ilvl="8" w:tplc="0410001B" w:tentative="1">
+      <w:start w:val="1"/>
+      <w:numFmt w:val="lowerRoman"/>
+      <w:lvlText w:val="%9."/>
+      <w:lvlJc w:val="right"/>
+      <w:pPr>
+        <w:ind w:left="6120" w:hanging="180"/>
+      </w:pPr>
+    </w:lvl>
+  </w:abstractNum>
+  <w:abstractNum w:abstractNumId="12" w15:restartNumberingAfterBreak="0">
+    <w:nsid w:val="43DB678F"/>
+    <w:multiLevelType w:val="hybridMultilevel"/>
+    <w:tmpl w:val="31167620"/>
+    <w:lvl w:ilvl="0" w:tplc="0410000F">
+      <w:start w:val="1"/>
+      <w:numFmt w:val="decimal"/>
+      <w:lvlText w:val="%1."/>
+      <w:lvlJc w:val="left"/>
+      <w:pPr>
+        <w:ind w:left="1068" w:hanging="360"/>
+      </w:pPr>
+    </w:lvl>
+    <w:lvl w:ilvl="1" w:tplc="04100019" w:tentative="1">
+      <w:start w:val="1"/>
+      <w:numFmt w:val="lowerLetter"/>
+      <w:lvlText w:val="%2."/>
+      <w:lvlJc w:val="left"/>
+      <w:pPr>
+        <w:ind w:left="1788" w:hanging="360"/>
+      </w:pPr>
+    </w:lvl>
+    <w:lvl w:ilvl="2" w:tplc="0410001B" w:tentative="1">
+      <w:start w:val="1"/>
+      <w:numFmt w:val="lowerRoman"/>
+      <w:lvlText w:val="%3."/>
+      <w:lvlJc w:val="right"/>
+      <w:pPr>
+        <w:ind w:left="2508" w:hanging="180"/>
+      </w:pPr>
+    </w:lvl>
+    <w:lvl w:ilvl="3" w:tplc="0410000F" w:tentative="1">
+      <w:start w:val="1"/>
+      <w:numFmt w:val="decimal"/>
+      <w:lvlText w:val="%4."/>
+      <w:lvlJc w:val="left"/>
+      <w:pPr>
+        <w:ind w:left="3228" w:hanging="360"/>
+      </w:pPr>
+    </w:lvl>
+    <w:lvl w:ilvl="4" w:tplc="04100019" w:tentative="1">
+      <w:start w:val="1"/>
+      <w:numFmt w:val="lowerLetter"/>
+      <w:lvlText w:val="%5."/>
+      <w:lvlJc w:val="left"/>
+      <w:pPr>
+        <w:ind w:left="3948" w:hanging="360"/>
+      </w:pPr>
+    </w:lvl>
+    <w:lvl w:ilvl="5" w:tplc="0410001B" w:tentative="1">
+      <w:start w:val="1"/>
+      <w:numFmt w:val="lowerRoman"/>
+      <w:lvlText w:val="%6."/>
+      <w:lvlJc w:val="right"/>
+      <w:pPr>
+        <w:ind w:left="4668" w:hanging="180"/>
+      </w:pPr>
+    </w:lvl>
+    <w:lvl w:ilvl="6" w:tplc="0410000F" w:tentative="1">
+      <w:start w:val="1"/>
+      <w:numFmt w:val="decimal"/>
+      <w:lvlText w:val="%7."/>
+      <w:lvlJc w:val="left"/>
+      <w:pPr>
+        <w:ind w:left="5388" w:hanging="360"/>
+      </w:pPr>
+    </w:lvl>
+    <w:lvl w:ilvl="7" w:tplc="04100019" w:tentative="1">
+      <w:start w:val="1"/>
+      <w:numFmt w:val="lowerLetter"/>
+      <w:lvlText w:val="%8."/>
+      <w:lvlJc w:val="left"/>
+      <w:pPr>
+        <w:ind w:left="6108" w:hanging="360"/>
+      </w:pPr>
+    </w:lvl>
+    <w:lvl w:ilvl="8" w:tplc="0410001B" w:tentative="1">
+      <w:start w:val="1"/>
+      <w:numFmt w:val="lowerRoman"/>
+      <w:lvlText w:val="%9."/>
+      <w:lvlJc w:val="right"/>
+      <w:pPr>
+        <w:ind w:left="6828" w:hanging="180"/>
+      </w:pPr>
+    </w:lvl>
+  </w:abstractNum>
+  <w:abstractNum w:abstractNumId="13" w15:restartNumberingAfterBreak="0">
     <w:nsid w:val="478C1372"/>
     <w:multiLevelType w:val="hybridMultilevel"/>
     <w:tmpl w:val="1CB0D55E"/>
@@ -6255,7 +7896,7 @@
       </w:rPr>
     </w:lvl>
   </w:abstractNum>
-  <w:abstractNum w:abstractNumId="9" w15:restartNumberingAfterBreak="0">
+  <w:abstractNum w:abstractNumId="14" w15:restartNumberingAfterBreak="0">
     <w:nsid w:val="492D1337"/>
     <w:multiLevelType w:val="hybridMultilevel"/>
     <w:tmpl w:val="9FFE831C"/>
@@ -6368,7 +8009,7 @@
       </w:rPr>
     </w:lvl>
   </w:abstractNum>
-  <w:abstractNum w:abstractNumId="10" w15:restartNumberingAfterBreak="0">
+  <w:abstractNum w:abstractNumId="15" w15:restartNumberingAfterBreak="0">
     <w:nsid w:val="4F106A6A"/>
     <w:multiLevelType w:val="hybridMultilevel"/>
     <w:tmpl w:val="CCC665E2"/>
@@ -6481,7 +8122,7 @@
       </w:rPr>
     </w:lvl>
   </w:abstractNum>
-  <w:abstractNum w:abstractNumId="11" w15:restartNumberingAfterBreak="0">
+  <w:abstractNum w:abstractNumId="16" w15:restartNumberingAfterBreak="0">
     <w:nsid w:val="4FCC0EAD"/>
     <w:multiLevelType w:val="hybridMultilevel"/>
     <w:tmpl w:val="4B8CC4D2"/>
@@ -6594,7 +8235,7 @@
       </w:rPr>
     </w:lvl>
   </w:abstractNum>
-  <w:abstractNum w:abstractNumId="12" w15:restartNumberingAfterBreak="0">
+  <w:abstractNum w:abstractNumId="17" w15:restartNumberingAfterBreak="0">
     <w:nsid w:val="4FEF4909"/>
     <w:multiLevelType w:val="hybridMultilevel"/>
     <w:tmpl w:val="5B44A334"/>
@@ -6707,7 +8348,7 @@
       </w:rPr>
     </w:lvl>
   </w:abstractNum>
-  <w:abstractNum w:abstractNumId="13" w15:restartNumberingAfterBreak="0">
+  <w:abstractNum w:abstractNumId="18" w15:restartNumberingAfterBreak="0">
     <w:nsid w:val="54824DA9"/>
     <w:multiLevelType w:val="hybridMultilevel"/>
     <w:tmpl w:val="0B8EC9D6"/>
@@ -6820,7 +8461,7 @@
       </w:rPr>
     </w:lvl>
   </w:abstractNum>
-  <w:abstractNum w:abstractNumId="14" w15:restartNumberingAfterBreak="0">
+  <w:abstractNum w:abstractNumId="19" w15:restartNumberingAfterBreak="0">
     <w:nsid w:val="552D76FE"/>
     <w:multiLevelType w:val="hybridMultilevel"/>
     <w:tmpl w:val="6160323A"/>
@@ -6933,7 +8574,7 @@
       </w:rPr>
     </w:lvl>
   </w:abstractNum>
-  <w:abstractNum w:abstractNumId="15" w15:restartNumberingAfterBreak="0">
+  <w:abstractNum w:abstractNumId="20" w15:restartNumberingAfterBreak="0">
     <w:nsid w:val="5B627575"/>
     <w:multiLevelType w:val="hybridMultilevel"/>
     <w:tmpl w:val="C614A33E"/>
@@ -7046,7 +8687,7 @@
       </w:rPr>
     </w:lvl>
   </w:abstractNum>
-  <w:abstractNum w:abstractNumId="16" w15:restartNumberingAfterBreak="0">
+  <w:abstractNum w:abstractNumId="21" w15:restartNumberingAfterBreak="0">
     <w:nsid w:val="67E32C2E"/>
     <w:multiLevelType w:val="hybridMultilevel"/>
     <w:tmpl w:val="52C246F6"/>
@@ -7159,7 +8800,7 @@
       </w:rPr>
     </w:lvl>
   </w:abstractNum>
-  <w:abstractNum w:abstractNumId="17" w15:restartNumberingAfterBreak="0">
+  <w:abstractNum w:abstractNumId="22" w15:restartNumberingAfterBreak="0">
     <w:nsid w:val="68E738AA"/>
     <w:multiLevelType w:val="hybridMultilevel"/>
     <w:tmpl w:val="BA8E4EF8"/>
@@ -7272,7 +8913,7 @@
       </w:rPr>
     </w:lvl>
   </w:abstractNum>
-  <w:abstractNum w:abstractNumId="18" w15:restartNumberingAfterBreak="0">
+  <w:abstractNum w:abstractNumId="23" w15:restartNumberingAfterBreak="0">
     <w:nsid w:val="6C1B06AF"/>
     <w:multiLevelType w:val="hybridMultilevel"/>
     <w:tmpl w:val="1012C37C"/>
@@ -7385,7 +9026,7 @@
       </w:rPr>
     </w:lvl>
   </w:abstractNum>
-  <w:abstractNum w:abstractNumId="19" w15:restartNumberingAfterBreak="0">
+  <w:abstractNum w:abstractNumId="24" w15:restartNumberingAfterBreak="0">
     <w:nsid w:val="6E9A5E07"/>
     <w:multiLevelType w:val="hybridMultilevel"/>
     <w:tmpl w:val="EA5A1894"/>
@@ -7498,7 +9139,7 @@
       </w:rPr>
     </w:lvl>
   </w:abstractNum>
-  <w:abstractNum w:abstractNumId="20" w15:restartNumberingAfterBreak="0">
+  <w:abstractNum w:abstractNumId="25" w15:restartNumberingAfterBreak="0">
     <w:nsid w:val="77140C3C"/>
     <w:multiLevelType w:val="hybridMultilevel"/>
     <w:tmpl w:val="F370C282"/>
@@ -7584,7 +9225,7 @@
       </w:pPr>
     </w:lvl>
   </w:abstractNum>
-  <w:abstractNum w:abstractNumId="21" w15:restartNumberingAfterBreak="0">
+  <w:abstractNum w:abstractNumId="26" w15:restartNumberingAfterBreak="0">
     <w:nsid w:val="79C378C9"/>
     <w:multiLevelType w:val="hybridMultilevel"/>
     <w:tmpl w:val="FADA3850"/>
@@ -7697,7 +9338,93 @@
       </w:rPr>
     </w:lvl>
   </w:abstractNum>
-  <w:abstractNum w:abstractNumId="22" w15:restartNumberingAfterBreak="0">
+  <w:abstractNum w:abstractNumId="27" w15:restartNumberingAfterBreak="0">
+    <w:nsid w:val="7ACD6637"/>
+    <w:multiLevelType w:val="hybridMultilevel"/>
+    <w:tmpl w:val="2B8E3D6E"/>
+    <w:lvl w:ilvl="0" w:tplc="0410000F">
+      <w:start w:val="1"/>
+      <w:numFmt w:val="decimal"/>
+      <w:lvlText w:val="%1."/>
+      <w:lvlJc w:val="left"/>
+      <w:pPr>
+        <w:ind w:left="720" w:hanging="360"/>
+      </w:pPr>
+    </w:lvl>
+    <w:lvl w:ilvl="1" w:tplc="04100019">
+      <w:start w:val="1"/>
+      <w:numFmt w:val="lowerLetter"/>
+      <w:lvlText w:val="%2."/>
+      <w:lvlJc w:val="left"/>
+      <w:pPr>
+        <w:ind w:left="1440" w:hanging="360"/>
+      </w:pPr>
+    </w:lvl>
+    <w:lvl w:ilvl="2" w:tplc="0410001B" w:tentative="1">
+      <w:start w:val="1"/>
+      <w:numFmt w:val="lowerRoman"/>
+      <w:lvlText w:val="%3."/>
+      <w:lvlJc w:val="right"/>
+      <w:pPr>
+        <w:ind w:left="2160" w:hanging="180"/>
+      </w:pPr>
+    </w:lvl>
+    <w:lvl w:ilvl="3" w:tplc="0410000F" w:tentative="1">
+      <w:start w:val="1"/>
+      <w:numFmt w:val="decimal"/>
+      <w:lvlText w:val="%4."/>
+      <w:lvlJc w:val="left"/>
+      <w:pPr>
+        <w:ind w:left="2880" w:hanging="360"/>
+      </w:pPr>
+    </w:lvl>
+    <w:lvl w:ilvl="4" w:tplc="04100019" w:tentative="1">
+      <w:start w:val="1"/>
+      <w:numFmt w:val="lowerLetter"/>
+      <w:lvlText w:val="%5."/>
+      <w:lvlJc w:val="left"/>
+      <w:pPr>
+        <w:ind w:left="3600" w:hanging="360"/>
+      </w:pPr>
+    </w:lvl>
+    <w:lvl w:ilvl="5" w:tplc="0410001B" w:tentative="1">
+      <w:start w:val="1"/>
+      <w:numFmt w:val="lowerRoman"/>
+      <w:lvlText w:val="%6."/>
+      <w:lvlJc w:val="right"/>
+      <w:pPr>
+        <w:ind w:left="4320" w:hanging="180"/>
+      </w:pPr>
+    </w:lvl>
+    <w:lvl w:ilvl="6" w:tplc="0410000F" w:tentative="1">
+      <w:start w:val="1"/>
+      <w:numFmt w:val="decimal"/>
+      <w:lvlText w:val="%7."/>
+      <w:lvlJc w:val="left"/>
+      <w:pPr>
+        <w:ind w:left="5040" w:hanging="360"/>
+      </w:pPr>
+    </w:lvl>
+    <w:lvl w:ilvl="7" w:tplc="04100019" w:tentative="1">
+      <w:start w:val="1"/>
+      <w:numFmt w:val="lowerLetter"/>
+      <w:lvlText w:val="%8."/>
+      <w:lvlJc w:val="left"/>
+      <w:pPr>
+        <w:ind w:left="5760" w:hanging="360"/>
+      </w:pPr>
+    </w:lvl>
+    <w:lvl w:ilvl="8" w:tplc="0410001B" w:tentative="1">
+      <w:start w:val="1"/>
+      <w:numFmt w:val="lowerRoman"/>
+      <w:lvlText w:val="%9."/>
+      <w:lvlJc w:val="right"/>
+      <w:pPr>
+        <w:ind w:left="6480" w:hanging="180"/>
+      </w:pPr>
+    </w:lvl>
+  </w:abstractNum>
+  <w:abstractNum w:abstractNumId="28" w15:restartNumberingAfterBreak="0">
     <w:nsid w:val="7AF31F38"/>
     <w:multiLevelType w:val="hybridMultilevel"/>
     <w:tmpl w:val="D6566242"/>
@@ -7810,7 +9537,96 @@
       </w:rPr>
     </w:lvl>
   </w:abstractNum>
-  <w:abstractNum w:abstractNumId="23" w15:restartNumberingAfterBreak="0">
+  <w:abstractNum w:abstractNumId="29" w15:restartNumberingAfterBreak="0">
+    <w:nsid w:val="7CB80361"/>
+    <w:multiLevelType w:val="hybridMultilevel"/>
+    <w:tmpl w:val="90B02764"/>
+    <w:lvl w:ilvl="0" w:tplc="0410000F">
+      <w:start w:val="1"/>
+      <w:numFmt w:val="decimal"/>
+      <w:lvlText w:val="%1."/>
+      <w:lvlJc w:val="left"/>
+      <w:pPr>
+        <w:ind w:left="720" w:hanging="360"/>
+      </w:pPr>
+    </w:lvl>
+    <w:lvl w:ilvl="1" w:tplc="04100003">
+      <w:start w:val="1"/>
+      <w:numFmt w:val="bullet"/>
+      <w:lvlText w:val="o"/>
+      <w:lvlJc w:val="left"/>
+      <w:pPr>
+        <w:ind w:left="1440" w:hanging="360"/>
+      </w:pPr>
+      <w:rPr>
+        <w:rFonts w:ascii="Courier New" w:hAnsi="Courier New" w:cs="Courier New" w:hint="default"/>
+      </w:rPr>
+    </w:lvl>
+    <w:lvl w:ilvl="2" w:tplc="0410001B" w:tentative="1">
+      <w:start w:val="1"/>
+      <w:numFmt w:val="lowerRoman"/>
+      <w:lvlText w:val="%3."/>
+      <w:lvlJc w:val="right"/>
+      <w:pPr>
+        <w:ind w:left="2160" w:hanging="180"/>
+      </w:pPr>
+    </w:lvl>
+    <w:lvl w:ilvl="3" w:tplc="0410000F" w:tentative="1">
+      <w:start w:val="1"/>
+      <w:numFmt w:val="decimal"/>
+      <w:lvlText w:val="%4."/>
+      <w:lvlJc w:val="left"/>
+      <w:pPr>
+        <w:ind w:left="2880" w:hanging="360"/>
+      </w:pPr>
+    </w:lvl>
+    <w:lvl w:ilvl="4" w:tplc="04100019" w:tentative="1">
+      <w:start w:val="1"/>
+      <w:numFmt w:val="lowerLetter"/>
+      <w:lvlText w:val="%5."/>
+      <w:lvlJc w:val="left"/>
+      <w:pPr>
+        <w:ind w:left="3600" w:hanging="360"/>
+      </w:pPr>
+    </w:lvl>
+    <w:lvl w:ilvl="5" w:tplc="0410001B" w:tentative="1">
+      <w:start w:val="1"/>
+      <w:numFmt w:val="lowerRoman"/>
+      <w:lvlText w:val="%6."/>
+      <w:lvlJc w:val="right"/>
+      <w:pPr>
+        <w:ind w:left="4320" w:hanging="180"/>
+      </w:pPr>
+    </w:lvl>
+    <w:lvl w:ilvl="6" w:tplc="0410000F" w:tentative="1">
+      <w:start w:val="1"/>
+      <w:numFmt w:val="decimal"/>
+      <w:lvlText w:val="%7."/>
+      <w:lvlJc w:val="left"/>
+      <w:pPr>
+        <w:ind w:left="5040" w:hanging="360"/>
+      </w:pPr>
+    </w:lvl>
+    <w:lvl w:ilvl="7" w:tplc="04100019" w:tentative="1">
+      <w:start w:val="1"/>
+      <w:numFmt w:val="lowerLetter"/>
+      <w:lvlText w:val="%8."/>
+      <w:lvlJc w:val="left"/>
+      <w:pPr>
+        <w:ind w:left="5760" w:hanging="360"/>
+      </w:pPr>
+    </w:lvl>
+    <w:lvl w:ilvl="8" w:tplc="0410001B" w:tentative="1">
+      <w:start w:val="1"/>
+      <w:numFmt w:val="lowerRoman"/>
+      <w:lvlText w:val="%9."/>
+      <w:lvlJc w:val="right"/>
+      <w:pPr>
+        <w:ind w:left="6480" w:hanging="180"/>
+      </w:pPr>
+    </w:lvl>
+  </w:abstractNum>
+  <w:abstractNum w:abstractNumId="30" w15:restartNumberingAfterBreak="0">
     <w:nsid w:val="7E49035D"/>
     <w:multiLevelType w:val="hybridMultilevel"/>
     <w:tmpl w:val="4FA86914"/>
@@ -7924,76 +9740,97 @@
     </w:lvl>
   </w:abstractNum>
   <w:num w:numId="1">
-    <w:abstractNumId w:val="21"/>
+    <w:abstractNumId w:val="26"/>
   </w:num>
   <w:num w:numId="2">
-    <w:abstractNumId w:val="14"/>
+    <w:abstractNumId w:val="19"/>
   </w:num>
   <w:num w:numId="3">
-    <w:abstractNumId w:val="17"/>
+    <w:abstractNumId w:val="22"/>
   </w:num>
   <w:num w:numId="4">
-    <w:abstractNumId w:val="8"/>
+    <w:abstractNumId w:val="13"/>
   </w:num>
   <w:num w:numId="5">
-    <w:abstractNumId w:val="11"/>
+    <w:abstractNumId w:val="16"/>
   </w:num>
   <w:num w:numId="6">
     <w:abstractNumId w:val="0"/>
   </w:num>
   <w:num w:numId="7">
+    <w:abstractNumId w:val="10"/>
+  </w:num>
+  <w:num w:numId="8">
+    <w:abstractNumId w:val="23"/>
+  </w:num>
+  <w:num w:numId="9">
+    <w:abstractNumId w:val="28"/>
+  </w:num>
+  <w:num w:numId="10">
     <w:abstractNumId w:val="7"/>
   </w:num>
-  <w:num w:numId="8">
+  <w:num w:numId="11">
+    <w:abstractNumId w:val="17"/>
+  </w:num>
+  <w:num w:numId="12">
+    <w:abstractNumId w:val="30"/>
+  </w:num>
+  <w:num w:numId="13">
+    <w:abstractNumId w:val="5"/>
+  </w:num>
+  <w:num w:numId="14">
+    <w:abstractNumId w:val="24"/>
+  </w:num>
+  <w:num w:numId="15">
+    <w:abstractNumId w:val="3"/>
+  </w:num>
+  <w:num w:numId="16">
     <w:abstractNumId w:val="18"/>
   </w:num>
-  <w:num w:numId="9">
-    <w:abstractNumId w:val="22"/>
+  <w:num w:numId="17">
+    <w:abstractNumId w:val="15"/>
   </w:num>
-  <w:num w:numId="10">
-    <w:abstractNumId w:val="5"/>
+  <w:num w:numId="18">
+    <w:abstractNumId w:val="20"/>
   </w:num>
-  <w:num w:numId="11">
+  <w:num w:numId="19">
+    <w:abstractNumId w:val="8"/>
+  </w:num>
+  <w:num w:numId="20">
+    <w:abstractNumId w:val="14"/>
+  </w:num>
+  <w:num w:numId="21">
+    <w:abstractNumId w:val="21"/>
+  </w:num>
+  <w:num w:numId="22">
+    <w:abstractNumId w:val="2"/>
+  </w:num>
+  <w:num w:numId="23">
+    <w:abstractNumId w:val="25"/>
+  </w:num>
+  <w:num w:numId="24">
+    <w:abstractNumId w:val="4"/>
+  </w:num>
+  <w:num w:numId="25">
+    <w:abstractNumId w:val="9"/>
+  </w:num>
+  <w:num w:numId="26">
+    <w:abstractNumId w:val="1"/>
+  </w:num>
+  <w:num w:numId="27">
     <w:abstractNumId w:val="12"/>
   </w:num>
-  <w:num w:numId="12">
-    <w:abstractNumId w:val="23"/>
-  </w:num>
-  <w:num w:numId="13">
-    <w:abstractNumId w:val="4"/>
-  </w:num>
-  <w:num w:numId="14">
-    <w:abstractNumId w:val="19"/>
-  </w:num>
-  <w:num w:numId="15">
-    <w:abstractNumId w:val="2"/>
-  </w:num>
-  <w:num w:numId="16">
-    <w:abstractNumId w:val="13"/>
-  </w:num>
-  <w:num w:numId="17">
-    <w:abstractNumId w:val="10"/>
-  </w:num>
-  <w:num w:numId="18">
-    <w:abstractNumId w:val="15"/>
-  </w:num>
-  <w:num w:numId="19">
+  <w:num w:numId="28">
     <w:abstractNumId w:val="6"/>
   </w:num>
-  <w:num w:numId="20">
-    <w:abstractNumId w:val="9"/>
+  <w:num w:numId="29">
+    <w:abstractNumId w:val="11"/>
   </w:num>
-  <w:num w:numId="21">
-    <w:abstractNumId w:val="16"/>
+  <w:num w:numId="30">
+    <w:abstractNumId w:val="27"/>
   </w:num>
-  <w:num w:numId="22">
-    <w:abstractNumId w:val="1"/>
-  </w:num>
-  <w:num w:numId="23">
-    <w:abstractNumId w:val="20"/>
-  </w:num>
-  <w:num w:numId="24">
-    <w:abstractNumId w:val="3"/>
+  <w:num w:numId="31">
+    <w:abstractNumId w:val="29"/>
   </w:num>
 </w:numbering>
 </file>
@@ -8940,7 +10777,7 @@
 </file>
 
 <file path=customXml/itemProps1.xml><?xml version="1.0" encoding="utf-8"?>
-<ds:datastoreItem xmlns:ds="http://schemas.openxmlformats.org/officeDocument/2006/customXml" ds:itemID="{1BE04A09-6531-4194-B862-7A85653608F1}">
+<ds:datastoreItem xmlns:ds="http://schemas.openxmlformats.org/officeDocument/2006/customXml" ds:itemID="{DEBD438F-A020-434D-91EF-A50D12A3BE20}">
   <ds:schemaRefs>
     <ds:schemaRef ds:uri="http://schemas.openxmlformats.org/officeDocument/2006/bibliography"/>
   </ds:schemaRefs>

</xml_diff>

<commit_message>
DD 1.1. + ITPD quasi definitivo
</commit_message>
<xml_diff>
--- a/2. DD/PowerEnJoy - DD.docx
+++ b/2. DD/PowerEnJoy - DD.docx
@@ -5913,15 +5913,29 @@
         <w:rPr>
           <w:lang w:val="en-GB"/>
         </w:rPr>
-        <w:t xml:space="preserve"> DataAccessManager.</w:t>
-      </w:r>
-    </w:p>
-    <w:p>
-      <w:pPr>
-        <w:rPr>
-          <w:lang w:val="en-GB"/>
-        </w:rPr>
-      </w:pPr>
+        <w:t xml:space="preserve"> </w:t>
+      </w:r>
+      <w:r>
+        <w:rPr>
+          <w:lang w:val="en-GB"/>
+        </w:rPr>
+        <w:t>component called DataAccessManager</w:t>
+      </w:r>
+      <w:r>
+        <w:rPr>
+          <w:lang w:val="en-GB"/>
+        </w:rPr>
+        <w:t>.</w:t>
+      </w:r>
+    </w:p>
+    <w:p>
+      <w:pPr>
+        <w:rPr>
+          <w:lang w:val="en-GB"/>
+        </w:rPr>
+      </w:pPr>
+      <w:bookmarkStart w:id="9" w:name="_GoBack"/>
+      <w:bookmarkEnd w:id="9"/>
       <w:r>
         <w:rPr>
           <w:lang w:val="en-GB"/>
@@ -5944,7 +5958,67 @@
         <w:rPr>
           <w:lang w:val="en-GB"/>
         </w:rPr>
-        <w:t>the components of the model we will use the camel case notation (e.g. “RideController” instead of “ride controller”), in order to highlight that they are software components.</w:t>
+        <w:t xml:space="preserve">the components of the </w:t>
+      </w:r>
+      <w:r>
+        <w:rPr>
+          <w:lang w:val="en-GB"/>
+        </w:rPr>
+        <w:t>server</w:t>
+      </w:r>
+      <w:r>
+        <w:rPr>
+          <w:lang w:val="en-GB"/>
+        </w:rPr>
+        <w:t xml:space="preserve"> we will use the camel case notation (e.g. “RideController” instead of “ride controller”),</w:t>
+      </w:r>
+      <w:r>
+        <w:rPr>
+          <w:lang w:val="en-GB"/>
+        </w:rPr>
+        <w:t xml:space="preserve"> with a </w:t>
+      </w:r>
+      <w:r>
+        <w:rPr>
+          <w:lang w:val="en-GB"/>
+        </w:rPr>
+        <w:t>remarkable</w:t>
+      </w:r>
+      <w:r>
+        <w:rPr>
+          <w:lang w:val="en-GB"/>
+        </w:rPr>
+        <w:t xml:space="preserve"> similarity </w:t>
+      </w:r>
+      <w:r>
+        <w:rPr>
+          <w:lang w:val="en-GB"/>
+        </w:rPr>
+        <w:t>with the Java notation for classes names</w:t>
+      </w:r>
+      <w:r>
+        <w:rPr>
+          <w:lang w:val="en-GB"/>
+        </w:rPr>
+        <w:t>, in order to emphasize the fact that they are software components.</w:t>
+      </w:r>
+      <w:r>
+        <w:rPr>
+          <w:lang w:val="en-GB"/>
+        </w:rPr>
+        <w:t xml:space="preserve"> The </w:t>
+      </w:r>
+      <w:r>
+        <w:rPr>
+          <w:lang w:val="en-GB"/>
+        </w:rPr>
+        <w:t>external components to</w:t>
+      </w:r>
+      <w:r>
+        <w:rPr>
+          <w:lang w:val="en-GB"/>
+        </w:rPr>
+        <w:t xml:space="preserve"> the server, instead, don’t follow this notation.</w:t>
       </w:r>
     </w:p>
     <w:p>
@@ -6097,6 +6171,7 @@
         <w:rPr>
           <w:lang w:val="en-GB"/>
         </w:rPr>
+        <w:lastRenderedPageBreak/>
         <w:t>ReservationController:</w:t>
       </w:r>
       <w:r>
@@ -6187,7 +6262,6 @@
         <w:rPr>
           <w:lang w:val="en-GB"/>
         </w:rPr>
-        <w:lastRenderedPageBreak/>
         <w:t>LoginController:</w:t>
       </w:r>
       <w:r>
@@ -6220,7 +6294,7 @@
         </w:rPr>
         <w:t xml:space="preserve"> checks the info provided by the users during the sign up procedure</w:t>
       </w:r>
-      <w:bookmarkStart w:id="9" w:name="_Toc469225914"/>
+      <w:bookmarkStart w:id="10" w:name="_Toc469225914"/>
     </w:p>
     <w:p>
       <w:pPr>
@@ -6249,7 +6323,7 @@
         </w:rPr>
         <w:t>2.4. Database structure</w:t>
       </w:r>
-      <w:bookmarkEnd w:id="9"/>
+      <w:bookmarkEnd w:id="10"/>
     </w:p>
     <w:p>
       <w:pPr>
@@ -6344,7 +6418,7 @@
           <w:lang w:val="en-GB"/>
         </w:rPr>
       </w:pPr>
-      <w:bookmarkStart w:id="10" w:name="_Toc469225915"/>
+      <w:bookmarkStart w:id="11" w:name="_Toc469225915"/>
       <w:r>
         <w:rPr>
           <w:lang w:val="en-GB"/>
@@ -6358,7 +6432,7 @@
         </w:rPr>
         <w:t>. Deployment view</w:t>
       </w:r>
-      <w:bookmarkEnd w:id="10"/>
+      <w:bookmarkEnd w:id="11"/>
     </w:p>
     <w:p>
       <w:pPr>
@@ -6676,7 +6750,7 @@
           <w:lang w:val="en-GB"/>
         </w:rPr>
       </w:pPr>
-      <w:bookmarkStart w:id="11" w:name="_Toc469225916"/>
+      <w:bookmarkStart w:id="12" w:name="_Toc469225916"/>
       <w:r>
         <w:rPr>
           <w:lang w:val="en-GB"/>
@@ -6690,7 +6764,7 @@
         </w:rPr>
         <w:t>. Runtime view</w:t>
       </w:r>
-      <w:bookmarkEnd w:id="11"/>
+      <w:bookmarkEnd w:id="12"/>
     </w:p>
     <w:p>
       <w:pPr>
@@ -6699,14 +6773,14 @@
           <w:lang w:val="en-GB"/>
         </w:rPr>
       </w:pPr>
-      <w:bookmarkStart w:id="12" w:name="_Toc469225917"/>
+      <w:bookmarkStart w:id="13" w:name="_Toc469225917"/>
       <w:r>
         <w:rPr>
           <w:lang w:val="en-GB"/>
         </w:rPr>
         <w:t>2.6.1. See available cars</w:t>
       </w:r>
-      <w:bookmarkEnd w:id="12"/>
+      <w:bookmarkEnd w:id="13"/>
     </w:p>
     <w:p>
       <w:pPr>
@@ -6752,7 +6826,7 @@
           <w:lang w:val="en-GB"/>
         </w:rPr>
         <w:pict w14:anchorId="490D2F3D">
-          <v:shape id="_x0000_i1051" type="#_x0000_t75" style="width:374.05pt;height:286.25pt">
+          <v:shape id="_x0000_i1030" type="#_x0000_t75" style="width:374.05pt;height:286.25pt">
             <v:imagedata r:id="rId16" o:title="Sequence diagram available car visulization"/>
           </v:shape>
         </w:pict>
@@ -6782,7 +6856,7 @@
           <w:lang w:val="en-GB"/>
         </w:rPr>
       </w:pPr>
-      <w:bookmarkStart w:id="13" w:name="_Toc469225918"/>
+      <w:bookmarkStart w:id="14" w:name="_Toc469225918"/>
       <w:r>
         <w:rPr>
           <w:lang w:val="en-GB"/>
@@ -6790,7 +6864,7 @@
         <w:lastRenderedPageBreak/>
         <w:t>2.6.2. Make a reservation</w:t>
       </w:r>
-      <w:bookmarkEnd w:id="13"/>
+      <w:bookmarkEnd w:id="14"/>
     </w:p>
     <w:p>
       <w:pPr>
@@ -6836,7 +6910,7 @@
           <w:lang w:val="en-GB"/>
         </w:rPr>
         <w:pict w14:anchorId="57D12689">
-          <v:shape id="_x0000_i1038" type="#_x0000_t75" style="width:481.4pt;height:431.8pt">
+          <v:shape id="_x0000_i1031" type="#_x0000_t75" style="width:481.4pt;height:431.8pt">
             <v:imagedata r:id="rId17" o:title="Sequence diagram reservation"/>
           </v:shape>
         </w:pict>
@@ -6862,7 +6936,7 @@
           <w:lang w:val="en-GB"/>
         </w:rPr>
       </w:pPr>
-      <w:bookmarkStart w:id="14" w:name="_Toc469225919"/>
+      <w:bookmarkStart w:id="15" w:name="_Toc469225919"/>
       <w:r>
         <w:rPr>
           <w:lang w:val="en-GB"/>
@@ -6876,7 +6950,7 @@
         </w:rPr>
         <w:t>. Start a ride</w:t>
       </w:r>
-      <w:bookmarkEnd w:id="14"/>
+      <w:bookmarkEnd w:id="15"/>
     </w:p>
     <w:p>
       <w:pPr>
@@ -6910,7 +6984,7 @@
           <w:lang w:val="en-GB"/>
         </w:rPr>
         <w:pict w14:anchorId="49E1C67D">
-          <v:shape id="_x0000_i1047" type="#_x0000_t75" style="width:481.25pt;height:425.2pt">
+          <v:shape id="_x0000_i1032" type="#_x0000_t75" style="width:481.25pt;height:425.2pt">
             <v:imagedata r:id="rId18" o:title="Sequence diagram start ride"/>
           </v:shape>
         </w:pict>
@@ -6928,8 +7002,6 @@
         </w:rPr>
         <w:br w:type="page"/>
       </w:r>
-      <w:bookmarkStart w:id="15" w:name="_GoBack"/>
-      <w:bookmarkEnd w:id="15"/>
     </w:p>
     <w:p>
       <w:pPr>
@@ -6998,7 +7070,7 @@
           <w:lang w:val="en-GB"/>
         </w:rPr>
         <w:pict w14:anchorId="156216B7">
-          <v:shape id="_x0000_i1049" type="#_x0000_t75" style="width:481.15pt;height:391.2pt">
+          <v:shape id="_x0000_i1033" type="#_x0000_t75" style="width:481.15pt;height:391.2pt">
             <v:imagedata r:id="rId19" o:title="Sequence diagram end ride"/>
           </v:shape>
         </w:pict>
@@ -7100,7 +7172,7 @@
           <w:lang w:val="en-GB"/>
         </w:rPr>
         <w:pict w14:anchorId="18F6EADB">
-          <v:shape id="_x0000_i1033" type="#_x0000_t75" style="width:443.65pt;height:427.65pt">
+          <v:shape id="_x0000_i1034" type="#_x0000_t75" style="width:443.65pt;height:427.65pt">
             <v:imagedata r:id="rId20" o:title="Component interfaces"/>
           </v:shape>
         </w:pict>
@@ -8704,7 +8776,7 @@
           <w:lang w:val="en-GB"/>
         </w:rPr>
         <w:pict w14:anchorId="224B6487">
-          <v:shape id="_x0000_i1034" type="#_x0000_t75" style="width:392.5pt;height:237.4pt">
+          <v:shape id="_x0000_i1035" type="#_x0000_t75" style="width:392.5pt;height:237.4pt">
             <v:imagedata r:id="rId22" o:title="UX Diagram car app"/>
           </v:shape>
         </w:pict>
@@ -8759,7 +8831,7 @@
           <w:lang w:val="en-GB"/>
         </w:rPr>
         <w:pict w14:anchorId="55144BBC">
-          <v:shape id="_x0000_i1035" type="#_x0000_t75" style="width:324.15pt;height:278.15pt">
+          <v:shape id="_x0000_i1036" type="#_x0000_t75" style="width:324.15pt;height:278.15pt">
             <v:imagedata r:id="rId23" o:title="UX Diagram assistance coordinator program"/>
           </v:shape>
         </w:pict>
@@ -8825,7 +8897,7 @@
           <w:lang w:val="en-GB"/>
         </w:rPr>
         <w:pict w14:anchorId="2FF27399">
-          <v:shape id="_x0000_i1036" type="#_x0000_t75" style="width:349.4pt;height:665.2pt">
+          <v:shape id="_x0000_i1037" type="#_x0000_t75" style="width:349.4pt;height:665.2pt">
             <v:imagedata r:id="rId24" o:title="BCE diagram"/>
           </v:shape>
         </w:pict>
@@ -10703,13 +10775,25 @@
         <w:rPr>
           <w:lang w:val="en-GB"/>
         </w:rPr>
-        <w:t xml:space="preserve">Fixed </w:t>
-      </w:r>
-      <w:r>
-        <w:rPr>
-          <w:lang w:val="en-GB"/>
-        </w:rPr>
-        <w:t>the names of the entities of the sequence diagram.</w:t>
+        <w:t>Changed</w:t>
+      </w:r>
+      <w:r>
+        <w:rPr>
+          <w:lang w:val="en-GB"/>
+        </w:rPr>
+        <w:t xml:space="preserve"> </w:t>
+      </w:r>
+      <w:r>
+        <w:rPr>
+          <w:lang w:val="en-GB"/>
+        </w:rPr>
+        <w:t>the</w:t>
+      </w:r>
+      <w:r>
+        <w:rPr>
+          <w:lang w:val="en-GB"/>
+        </w:rPr>
+        <w:t xml:space="preserve"> name of the object “Database” of the sequence diagrams in section 2.6. into “Model”.</w:t>
       </w:r>
     </w:p>
     <w:p>
@@ -10728,6 +10812,12 @@
           <w:lang w:val="en-GB"/>
         </w:rPr>
         <w:t>Minor changes in the drafting of the text</w:t>
+      </w:r>
+      <w:r>
+        <w:rPr>
+          <w:lang w:val="en-GB"/>
+        </w:rPr>
+        <w:t>.</w:t>
       </w:r>
     </w:p>
     <w:sectPr>
@@ -10798,7 +10888,7 @@
           <w:rPr>
             <w:noProof/>
           </w:rPr>
-          <w:t>11</w:t>
+          <w:t>6</w:t>
         </w:r>
         <w:r>
           <w:fldChar w:fldCharType="end"/>
@@ -16785,7 +16875,7 @@
 </file>
 
 <file path=customXml/itemProps1.xml><?xml version="1.0" encoding="utf-8"?>
-<ds:datastoreItem xmlns:ds="http://schemas.openxmlformats.org/officeDocument/2006/customXml" ds:itemID="{715999E9-6530-4B99-97A4-888149B87BB6}">
+<ds:datastoreItem xmlns:ds="http://schemas.openxmlformats.org/officeDocument/2006/customXml" ds:itemID="{D16BB80B-4B7B-4A03-9BB6-6EF769E7241C}">
   <ds:schemaRefs>
     <ds:schemaRef ds:uri="http://schemas.openxmlformats.org/officeDocument/2006/bibliography"/>
   </ds:schemaRefs>

</xml_diff>